<commit_message>
multi-turn spellcard module, done.
</commit_message>
<xml_diff>
--- a/extension/document/装备模型(程序员).docx
+++ b/extension/document/装备模型(程序员).docx
@@ -592,7 +592,7 @@
       <w:tblPr>
         <w:tblW w:w="8522" w:type="dxa"/>
         <w:jc w:val="left"/>
-        <w:tblInd w:w="-25" w:type="dxa"/>
+        <w:tblInd w:w="-30" w:type="dxa"/>
         <w:tblBorders>
           <w:top w:val="single" w:sz="4" w:space="0" w:color="00000A"/>
           <w:left w:val="single" w:sz="4" w:space="0" w:color="00000A"/>
@@ -603,7 +603,7 @@
         </w:tblBorders>
         <w:tblCellMar>
           <w:top w:w="0" w:type="dxa"/>
-          <w:left w:w="83" w:type="dxa"/>
+          <w:left w:w="78" w:type="dxa"/>
           <w:bottom w:w="0" w:type="dxa"/>
           <w:right w:w="108" w:type="dxa"/>
         </w:tblCellMar>
@@ -630,7 +630,7 @@
             </w:tcBorders>
             <w:shd w:fill="auto" w:val="clear"/>
             <w:tcMar>
-              <w:left w:w="83" w:type="dxa"/>
+              <w:left w:w="78" w:type="dxa"/>
             </w:tcMar>
           </w:tcPr>
           <w:p>
@@ -667,7 +667,7 @@
             </w:tcBorders>
             <w:shd w:fill="auto" w:val="clear"/>
             <w:tcMar>
-              <w:left w:w="83" w:type="dxa"/>
+              <w:left w:w="78" w:type="dxa"/>
             </w:tcMar>
           </w:tcPr>
           <w:p>
@@ -704,7 +704,7 @@
             </w:tcBorders>
             <w:shd w:fill="auto" w:val="clear"/>
             <w:tcMar>
-              <w:left w:w="83" w:type="dxa"/>
+              <w:left w:w="78" w:type="dxa"/>
             </w:tcMar>
           </w:tcPr>
           <w:p>
@@ -741,7 +741,7 @@
             </w:tcBorders>
             <w:shd w:fill="auto" w:val="clear"/>
             <w:tcMar>
-              <w:left w:w="83" w:type="dxa"/>
+              <w:left w:w="78" w:type="dxa"/>
             </w:tcMar>
           </w:tcPr>
           <w:p>
@@ -781,7 +781,7 @@
             </w:tcBorders>
             <w:shd w:fill="auto" w:val="clear"/>
             <w:tcMar>
-              <w:left w:w="83" w:type="dxa"/>
+              <w:left w:w="78" w:type="dxa"/>
             </w:tcMar>
           </w:tcPr>
           <w:p>
@@ -815,7 +815,7 @@
             </w:tcBorders>
             <w:shd w:fill="auto" w:val="clear"/>
             <w:tcMar>
-              <w:left w:w="83" w:type="dxa"/>
+              <w:left w:w="78" w:type="dxa"/>
             </w:tcMar>
           </w:tcPr>
           <w:p>
@@ -849,7 +849,7 @@
             </w:tcBorders>
             <w:shd w:fill="auto" w:val="clear"/>
             <w:tcMar>
-              <w:left w:w="83" w:type="dxa"/>
+              <w:left w:w="78" w:type="dxa"/>
             </w:tcMar>
           </w:tcPr>
           <w:p>
@@ -883,7 +883,7 @@
             </w:tcBorders>
             <w:shd w:fill="auto" w:val="clear"/>
             <w:tcMar>
-              <w:left w:w="83" w:type="dxa"/>
+              <w:left w:w="78" w:type="dxa"/>
             </w:tcMar>
           </w:tcPr>
           <w:p>
@@ -942,7 +942,7 @@
             </w:tcBorders>
             <w:shd w:fill="auto" w:val="clear"/>
             <w:tcMar>
-              <w:left w:w="83" w:type="dxa"/>
+              <w:left w:w="78" w:type="dxa"/>
             </w:tcMar>
           </w:tcPr>
           <w:p>
@@ -976,7 +976,7 @@
             </w:tcBorders>
             <w:shd w:fill="auto" w:val="clear"/>
             <w:tcMar>
-              <w:left w:w="83" w:type="dxa"/>
+              <w:left w:w="78" w:type="dxa"/>
             </w:tcMar>
           </w:tcPr>
           <w:p>
@@ -1010,7 +1010,7 @@
             </w:tcBorders>
             <w:shd w:fill="auto" w:val="clear"/>
             <w:tcMar>
-              <w:left w:w="83" w:type="dxa"/>
+              <w:left w:w="78" w:type="dxa"/>
             </w:tcMar>
           </w:tcPr>
           <w:p>
@@ -1044,7 +1044,7 @@
             </w:tcBorders>
             <w:shd w:fill="auto" w:val="clear"/>
             <w:tcMar>
-              <w:left w:w="83" w:type="dxa"/>
+              <w:left w:w="78" w:type="dxa"/>
             </w:tcMar>
           </w:tcPr>
           <w:p>
@@ -1194,7 +1194,7 @@
             </w:tcBorders>
             <w:shd w:fill="auto" w:val="clear"/>
             <w:tcMar>
-              <w:left w:w="83" w:type="dxa"/>
+              <w:left w:w="78" w:type="dxa"/>
             </w:tcMar>
           </w:tcPr>
           <w:p>
@@ -1228,7 +1228,7 @@
             </w:tcBorders>
             <w:shd w:fill="auto" w:val="clear"/>
             <w:tcMar>
-              <w:left w:w="83" w:type="dxa"/>
+              <w:left w:w="78" w:type="dxa"/>
             </w:tcMar>
           </w:tcPr>
           <w:p>
@@ -1262,7 +1262,7 @@
             </w:tcBorders>
             <w:shd w:fill="auto" w:val="clear"/>
             <w:tcMar>
-              <w:left w:w="83" w:type="dxa"/>
+              <w:left w:w="78" w:type="dxa"/>
             </w:tcMar>
           </w:tcPr>
           <w:p>
@@ -1296,7 +1296,7 @@
             </w:tcBorders>
             <w:shd w:fill="auto" w:val="clear"/>
             <w:tcMar>
-              <w:left w:w="83" w:type="dxa"/>
+              <w:left w:w="78" w:type="dxa"/>
             </w:tcMar>
           </w:tcPr>
           <w:p>
@@ -1333,7 +1333,7 @@
             </w:tcBorders>
             <w:shd w:fill="auto" w:val="clear"/>
             <w:tcMar>
-              <w:left w:w="83" w:type="dxa"/>
+              <w:left w:w="78" w:type="dxa"/>
             </w:tcMar>
           </w:tcPr>
           <w:p>
@@ -1367,7 +1367,7 @@
             </w:tcBorders>
             <w:shd w:fill="auto" w:val="clear"/>
             <w:tcMar>
-              <w:left w:w="83" w:type="dxa"/>
+              <w:left w:w="78" w:type="dxa"/>
             </w:tcMar>
           </w:tcPr>
           <w:p>
@@ -1401,7 +1401,7 @@
             </w:tcBorders>
             <w:shd w:fill="auto" w:val="clear"/>
             <w:tcMar>
-              <w:left w:w="83" w:type="dxa"/>
+              <w:left w:w="78" w:type="dxa"/>
             </w:tcMar>
           </w:tcPr>
           <w:p>
@@ -1435,7 +1435,7 @@
             </w:tcBorders>
             <w:shd w:fill="auto" w:val="clear"/>
             <w:tcMar>
-              <w:left w:w="83" w:type="dxa"/>
+              <w:left w:w="78" w:type="dxa"/>
             </w:tcMar>
           </w:tcPr>
           <w:p>
@@ -1472,7 +1472,7 @@
             </w:tcBorders>
             <w:shd w:fill="auto" w:val="clear"/>
             <w:tcMar>
-              <w:left w:w="83" w:type="dxa"/>
+              <w:left w:w="78" w:type="dxa"/>
             </w:tcMar>
           </w:tcPr>
           <w:p>
@@ -1506,7 +1506,7 @@
             </w:tcBorders>
             <w:shd w:fill="auto" w:val="clear"/>
             <w:tcMar>
-              <w:left w:w="83" w:type="dxa"/>
+              <w:left w:w="78" w:type="dxa"/>
             </w:tcMar>
           </w:tcPr>
           <w:p>
@@ -1540,7 +1540,7 @@
             </w:tcBorders>
             <w:shd w:fill="auto" w:val="clear"/>
             <w:tcMar>
-              <w:left w:w="83" w:type="dxa"/>
+              <w:left w:w="78" w:type="dxa"/>
             </w:tcMar>
           </w:tcPr>
           <w:p>
@@ -1574,7 +1574,7 @@
             </w:tcBorders>
             <w:shd w:fill="auto" w:val="clear"/>
             <w:tcMar>
-              <w:left w:w="83" w:type="dxa"/>
+              <w:left w:w="78" w:type="dxa"/>
             </w:tcMar>
           </w:tcPr>
           <w:p>
@@ -1626,7 +1626,7 @@
             </w:tcBorders>
             <w:shd w:fill="auto" w:val="clear"/>
             <w:tcMar>
-              <w:left w:w="83" w:type="dxa"/>
+              <w:left w:w="78" w:type="dxa"/>
             </w:tcMar>
           </w:tcPr>
           <w:p>
@@ -1660,7 +1660,7 @@
             </w:tcBorders>
             <w:shd w:fill="auto" w:val="clear"/>
             <w:tcMar>
-              <w:left w:w="83" w:type="dxa"/>
+              <w:left w:w="78" w:type="dxa"/>
             </w:tcMar>
           </w:tcPr>
           <w:p>
@@ -1694,7 +1694,7 @@
             </w:tcBorders>
             <w:shd w:fill="auto" w:val="clear"/>
             <w:tcMar>
-              <w:left w:w="83" w:type="dxa"/>
+              <w:left w:w="78" w:type="dxa"/>
             </w:tcMar>
           </w:tcPr>
           <w:p>
@@ -1728,7 +1728,7 @@
             </w:tcBorders>
             <w:shd w:fill="auto" w:val="clear"/>
             <w:tcMar>
-              <w:left w:w="83" w:type="dxa"/>
+              <w:left w:w="78" w:type="dxa"/>
             </w:tcMar>
           </w:tcPr>
           <w:p>
@@ -1765,7 +1765,7 @@
             </w:tcBorders>
             <w:shd w:fill="auto" w:val="clear"/>
             <w:tcMar>
-              <w:left w:w="83" w:type="dxa"/>
+              <w:left w:w="78" w:type="dxa"/>
             </w:tcMar>
           </w:tcPr>
           <w:p>
@@ -1799,7 +1799,7 @@
             </w:tcBorders>
             <w:shd w:fill="auto" w:val="clear"/>
             <w:tcMar>
-              <w:left w:w="83" w:type="dxa"/>
+              <w:left w:w="78" w:type="dxa"/>
             </w:tcMar>
           </w:tcPr>
           <w:p>
@@ -1833,7 +1833,7 @@
             </w:tcBorders>
             <w:shd w:fill="auto" w:val="clear"/>
             <w:tcMar>
-              <w:left w:w="83" w:type="dxa"/>
+              <w:left w:w="78" w:type="dxa"/>
             </w:tcMar>
           </w:tcPr>
           <w:p>
@@ -1867,7 +1867,7 @@
             </w:tcBorders>
             <w:shd w:fill="auto" w:val="clear"/>
             <w:tcMar>
-              <w:left w:w="83" w:type="dxa"/>
+              <w:left w:w="78" w:type="dxa"/>
             </w:tcMar>
           </w:tcPr>
           <w:p>
@@ -1918,7 +1918,7 @@
             </w:tcBorders>
             <w:shd w:fill="auto" w:val="clear"/>
             <w:tcMar>
-              <w:left w:w="83" w:type="dxa"/>
+              <w:left w:w="78" w:type="dxa"/>
             </w:tcMar>
           </w:tcPr>
           <w:p>
@@ -1952,7 +1952,7 @@
             </w:tcBorders>
             <w:shd w:fill="auto" w:val="clear"/>
             <w:tcMar>
-              <w:left w:w="83" w:type="dxa"/>
+              <w:left w:w="78" w:type="dxa"/>
             </w:tcMar>
           </w:tcPr>
           <w:p>
@@ -1986,7 +1986,7 @@
             </w:tcBorders>
             <w:shd w:fill="auto" w:val="clear"/>
             <w:tcMar>
-              <w:left w:w="83" w:type="dxa"/>
+              <w:left w:w="78" w:type="dxa"/>
             </w:tcMar>
           </w:tcPr>
           <w:p>
@@ -2020,7 +2020,7 @@
             </w:tcBorders>
             <w:shd w:fill="auto" w:val="clear"/>
             <w:tcMar>
-              <w:left w:w="83" w:type="dxa"/>
+              <w:left w:w="78" w:type="dxa"/>
             </w:tcMar>
           </w:tcPr>
           <w:p>
@@ -2071,7 +2071,7 @@
             </w:tcBorders>
             <w:shd w:fill="auto" w:val="clear"/>
             <w:tcMar>
-              <w:left w:w="83" w:type="dxa"/>
+              <w:left w:w="78" w:type="dxa"/>
             </w:tcMar>
           </w:tcPr>
           <w:p>
@@ -2105,7 +2105,7 @@
             </w:tcBorders>
             <w:shd w:fill="auto" w:val="clear"/>
             <w:tcMar>
-              <w:left w:w="83" w:type="dxa"/>
+              <w:left w:w="78" w:type="dxa"/>
             </w:tcMar>
           </w:tcPr>
           <w:p>
@@ -2139,7 +2139,7 @@
             </w:tcBorders>
             <w:shd w:fill="auto" w:val="clear"/>
             <w:tcMar>
-              <w:left w:w="83" w:type="dxa"/>
+              <w:left w:w="78" w:type="dxa"/>
             </w:tcMar>
           </w:tcPr>
           <w:p>
@@ -2173,7 +2173,7 @@
             </w:tcBorders>
             <w:shd w:fill="auto" w:val="clear"/>
             <w:tcMar>
-              <w:left w:w="83" w:type="dxa"/>
+              <w:left w:w="78" w:type="dxa"/>
             </w:tcMar>
           </w:tcPr>
           <w:p>
@@ -2241,7 +2241,7 @@
             </w:tcBorders>
             <w:shd w:fill="auto" w:val="clear"/>
             <w:tcMar>
-              <w:left w:w="83" w:type="dxa"/>
+              <w:left w:w="78" w:type="dxa"/>
             </w:tcMar>
           </w:tcPr>
           <w:p>
@@ -2275,7 +2275,7 @@
             </w:tcBorders>
             <w:shd w:fill="auto" w:val="clear"/>
             <w:tcMar>
-              <w:left w:w="83" w:type="dxa"/>
+              <w:left w:w="78" w:type="dxa"/>
             </w:tcMar>
           </w:tcPr>
           <w:p>
@@ -2309,7 +2309,7 @@
             </w:tcBorders>
             <w:shd w:fill="auto" w:val="clear"/>
             <w:tcMar>
-              <w:left w:w="83" w:type="dxa"/>
+              <w:left w:w="78" w:type="dxa"/>
             </w:tcMar>
           </w:tcPr>
           <w:p>
@@ -2343,7 +2343,7 @@
             </w:tcBorders>
             <w:shd w:fill="auto" w:val="clear"/>
             <w:tcMar>
-              <w:left w:w="83" w:type="dxa"/>
+              <w:left w:w="78" w:type="dxa"/>
             </w:tcMar>
           </w:tcPr>
           <w:p>
@@ -2411,7 +2411,7 @@
             </w:tcBorders>
             <w:shd w:fill="auto" w:val="clear"/>
             <w:tcMar>
-              <w:left w:w="83" w:type="dxa"/>
+              <w:left w:w="78" w:type="dxa"/>
             </w:tcMar>
           </w:tcPr>
           <w:p>
@@ -2445,7 +2445,7 @@
             </w:tcBorders>
             <w:shd w:fill="auto" w:val="clear"/>
             <w:tcMar>
-              <w:left w:w="83" w:type="dxa"/>
+              <w:left w:w="78" w:type="dxa"/>
             </w:tcMar>
           </w:tcPr>
           <w:p>
@@ -2479,7 +2479,7 @@
             </w:tcBorders>
             <w:shd w:fill="auto" w:val="clear"/>
             <w:tcMar>
-              <w:left w:w="83" w:type="dxa"/>
+              <w:left w:w="78" w:type="dxa"/>
             </w:tcMar>
           </w:tcPr>
           <w:p>
@@ -2513,7 +2513,7 @@
             </w:tcBorders>
             <w:shd w:fill="auto" w:val="clear"/>
             <w:tcMar>
-              <w:left w:w="83" w:type="dxa"/>
+              <w:left w:w="78" w:type="dxa"/>
             </w:tcMar>
           </w:tcPr>
           <w:p>
@@ -2673,7 +2673,7 @@
       <w:tblPr>
         <w:tblW w:w="8522" w:type="dxa"/>
         <w:jc w:val="left"/>
-        <w:tblInd w:w="-25" w:type="dxa"/>
+        <w:tblInd w:w="-30" w:type="dxa"/>
         <w:tblBorders>
           <w:top w:val="single" w:sz="4" w:space="0" w:color="00000A"/>
           <w:left w:val="single" w:sz="4" w:space="0" w:color="00000A"/>
@@ -2684,7 +2684,7 @@
         </w:tblBorders>
         <w:tblCellMar>
           <w:top w:w="0" w:type="dxa"/>
-          <w:left w:w="83" w:type="dxa"/>
+          <w:left w:w="78" w:type="dxa"/>
           <w:bottom w:w="0" w:type="dxa"/>
           <w:right w:w="108" w:type="dxa"/>
         </w:tblCellMar>
@@ -2711,7 +2711,7 @@
             </w:tcBorders>
             <w:shd w:fill="auto" w:val="clear"/>
             <w:tcMar>
-              <w:left w:w="83" w:type="dxa"/>
+              <w:left w:w="78" w:type="dxa"/>
             </w:tcMar>
           </w:tcPr>
           <w:p>
@@ -2746,7 +2746,7 @@
             </w:tcBorders>
             <w:shd w:fill="auto" w:val="clear"/>
             <w:tcMar>
-              <w:left w:w="83" w:type="dxa"/>
+              <w:left w:w="78" w:type="dxa"/>
             </w:tcMar>
           </w:tcPr>
           <w:p>
@@ -2781,7 +2781,7 @@
             </w:tcBorders>
             <w:shd w:fill="auto" w:val="clear"/>
             <w:tcMar>
-              <w:left w:w="83" w:type="dxa"/>
+              <w:left w:w="78" w:type="dxa"/>
             </w:tcMar>
           </w:tcPr>
           <w:p>
@@ -2816,7 +2816,7 @@
             </w:tcBorders>
             <w:shd w:fill="auto" w:val="clear"/>
             <w:tcMar>
-              <w:left w:w="83" w:type="dxa"/>
+              <w:left w:w="78" w:type="dxa"/>
             </w:tcMar>
           </w:tcPr>
           <w:p>
@@ -2854,7 +2854,7 @@
             </w:tcBorders>
             <w:shd w:fill="auto" w:val="clear"/>
             <w:tcMar>
-              <w:left w:w="83" w:type="dxa"/>
+              <w:left w:w="78" w:type="dxa"/>
             </w:tcMar>
           </w:tcPr>
           <w:p>
@@ -2888,7 +2888,7 @@
             </w:tcBorders>
             <w:shd w:fill="auto" w:val="clear"/>
             <w:tcMar>
-              <w:left w:w="83" w:type="dxa"/>
+              <w:left w:w="78" w:type="dxa"/>
             </w:tcMar>
           </w:tcPr>
           <w:p>
@@ -2922,7 +2922,7 @@
             </w:tcBorders>
             <w:shd w:fill="auto" w:val="clear"/>
             <w:tcMar>
-              <w:left w:w="83" w:type="dxa"/>
+              <w:left w:w="78" w:type="dxa"/>
             </w:tcMar>
           </w:tcPr>
           <w:p>
@@ -2956,7 +2956,7 @@
             </w:tcBorders>
             <w:shd w:fill="auto" w:val="clear"/>
             <w:tcMar>
-              <w:left w:w="83" w:type="dxa"/>
+              <w:left w:w="78" w:type="dxa"/>
             </w:tcMar>
           </w:tcPr>
           <w:p>
@@ -3121,7 +3121,7 @@
             </w:tcBorders>
             <w:shd w:fill="auto" w:val="clear"/>
             <w:tcMar>
-              <w:left w:w="83" w:type="dxa"/>
+              <w:left w:w="78" w:type="dxa"/>
             </w:tcMar>
           </w:tcPr>
           <w:p>
@@ -3155,7 +3155,7 @@
             </w:tcBorders>
             <w:shd w:fill="auto" w:val="clear"/>
             <w:tcMar>
-              <w:left w:w="83" w:type="dxa"/>
+              <w:left w:w="78" w:type="dxa"/>
             </w:tcMar>
           </w:tcPr>
           <w:p>
@@ -3189,7 +3189,7 @@
             </w:tcBorders>
             <w:shd w:fill="auto" w:val="clear"/>
             <w:tcMar>
-              <w:left w:w="83" w:type="dxa"/>
+              <w:left w:w="78" w:type="dxa"/>
             </w:tcMar>
           </w:tcPr>
           <w:p>
@@ -3223,7 +3223,7 @@
             </w:tcBorders>
             <w:shd w:fill="auto" w:val="clear"/>
             <w:tcMar>
-              <w:left w:w="83" w:type="dxa"/>
+              <w:left w:w="78" w:type="dxa"/>
             </w:tcMar>
           </w:tcPr>
           <w:p>
@@ -3349,7 +3349,7 @@
             </w:tcBorders>
             <w:shd w:fill="auto" w:val="clear"/>
             <w:tcMar>
-              <w:left w:w="83" w:type="dxa"/>
+              <w:left w:w="78" w:type="dxa"/>
             </w:tcMar>
           </w:tcPr>
           <w:p>
@@ -3383,7 +3383,7 @@
             </w:tcBorders>
             <w:shd w:fill="auto" w:val="clear"/>
             <w:tcMar>
-              <w:left w:w="83" w:type="dxa"/>
+              <w:left w:w="78" w:type="dxa"/>
             </w:tcMar>
           </w:tcPr>
           <w:p>
@@ -3417,7 +3417,7 @@
             </w:tcBorders>
             <w:shd w:fill="auto" w:val="clear"/>
             <w:tcMar>
-              <w:left w:w="83" w:type="dxa"/>
+              <w:left w:w="78" w:type="dxa"/>
             </w:tcMar>
           </w:tcPr>
           <w:p>
@@ -3451,7 +3451,7 @@
             </w:tcBorders>
             <w:shd w:fill="auto" w:val="clear"/>
             <w:tcMar>
-              <w:left w:w="83" w:type="dxa"/>
+              <w:left w:w="78" w:type="dxa"/>
             </w:tcMar>
           </w:tcPr>
           <w:p>
@@ -3502,7 +3502,7 @@
             </w:tcBorders>
             <w:shd w:fill="auto" w:val="clear"/>
             <w:tcMar>
-              <w:left w:w="83" w:type="dxa"/>
+              <w:left w:w="78" w:type="dxa"/>
             </w:tcMar>
           </w:tcPr>
           <w:p>
@@ -3536,7 +3536,7 @@
             </w:tcBorders>
             <w:shd w:fill="auto" w:val="clear"/>
             <w:tcMar>
-              <w:left w:w="83" w:type="dxa"/>
+              <w:left w:w="78" w:type="dxa"/>
             </w:tcMar>
           </w:tcPr>
           <w:p>
@@ -3570,7 +3570,7 @@
             </w:tcBorders>
             <w:shd w:fill="auto" w:val="clear"/>
             <w:tcMar>
-              <w:left w:w="83" w:type="dxa"/>
+              <w:left w:w="78" w:type="dxa"/>
             </w:tcMar>
           </w:tcPr>
           <w:p>
@@ -3604,7 +3604,7 @@
             </w:tcBorders>
             <w:shd w:fill="auto" w:val="clear"/>
             <w:tcMar>
-              <w:left w:w="83" w:type="dxa"/>
+              <w:left w:w="78" w:type="dxa"/>
             </w:tcMar>
           </w:tcPr>
           <w:p>
@@ -3808,7 +3808,7 @@
             </w:tcBorders>
             <w:shd w:fill="auto" w:val="clear"/>
             <w:tcMar>
-              <w:left w:w="83" w:type="dxa"/>
+              <w:left w:w="78" w:type="dxa"/>
             </w:tcMar>
           </w:tcPr>
           <w:p>
@@ -3842,7 +3842,7 @@
             </w:tcBorders>
             <w:shd w:fill="auto" w:val="clear"/>
             <w:tcMar>
-              <w:left w:w="83" w:type="dxa"/>
+              <w:left w:w="78" w:type="dxa"/>
             </w:tcMar>
           </w:tcPr>
           <w:p>
@@ -3876,7 +3876,7 @@
             </w:tcBorders>
             <w:shd w:fill="auto" w:val="clear"/>
             <w:tcMar>
-              <w:left w:w="83" w:type="dxa"/>
+              <w:left w:w="78" w:type="dxa"/>
             </w:tcMar>
           </w:tcPr>
           <w:p>
@@ -3910,7 +3910,7 @@
             </w:tcBorders>
             <w:shd w:fill="auto" w:val="clear"/>
             <w:tcMar>
-              <w:left w:w="83" w:type="dxa"/>
+              <w:left w:w="78" w:type="dxa"/>
             </w:tcMar>
           </w:tcPr>
           <w:p>
@@ -4687,7 +4687,7 @@
       <w:tblPr>
         <w:tblW w:w="8522" w:type="dxa"/>
         <w:jc w:val="left"/>
-        <w:tblInd w:w="-25" w:type="dxa"/>
+        <w:tblInd w:w="-30" w:type="dxa"/>
         <w:tblBorders>
           <w:top w:val="single" w:sz="4" w:space="0" w:color="00000A"/>
           <w:left w:val="single" w:sz="4" w:space="0" w:color="00000A"/>
@@ -4698,7 +4698,7 @@
         </w:tblBorders>
         <w:tblCellMar>
           <w:top w:w="0" w:type="dxa"/>
-          <w:left w:w="83" w:type="dxa"/>
+          <w:left w:w="78" w:type="dxa"/>
           <w:bottom w:w="0" w:type="dxa"/>
           <w:right w:w="108" w:type="dxa"/>
         </w:tblCellMar>
@@ -4725,7 +4725,7 @@
             </w:tcBorders>
             <w:shd w:fill="auto" w:val="clear"/>
             <w:tcMar>
-              <w:left w:w="83" w:type="dxa"/>
+              <w:left w:w="78" w:type="dxa"/>
             </w:tcMar>
           </w:tcPr>
           <w:p>
@@ -4762,7 +4762,7 @@
             </w:tcBorders>
             <w:shd w:fill="auto" w:val="clear"/>
             <w:tcMar>
-              <w:left w:w="83" w:type="dxa"/>
+              <w:left w:w="78" w:type="dxa"/>
             </w:tcMar>
           </w:tcPr>
           <w:p>
@@ -4799,7 +4799,7 @@
             </w:tcBorders>
             <w:shd w:fill="auto" w:val="clear"/>
             <w:tcMar>
-              <w:left w:w="83" w:type="dxa"/>
+              <w:left w:w="78" w:type="dxa"/>
             </w:tcMar>
           </w:tcPr>
           <w:p>
@@ -4836,7 +4836,7 @@
             </w:tcBorders>
             <w:shd w:fill="auto" w:val="clear"/>
             <w:tcMar>
-              <w:left w:w="83" w:type="dxa"/>
+              <w:left w:w="78" w:type="dxa"/>
             </w:tcMar>
           </w:tcPr>
           <w:p>
@@ -4876,7 +4876,7 @@
             </w:tcBorders>
             <w:shd w:fill="auto" w:val="clear"/>
             <w:tcMar>
-              <w:left w:w="83" w:type="dxa"/>
+              <w:left w:w="78" w:type="dxa"/>
             </w:tcMar>
           </w:tcPr>
           <w:p>
@@ -4910,7 +4910,7 @@
             </w:tcBorders>
             <w:shd w:fill="auto" w:val="clear"/>
             <w:tcMar>
-              <w:left w:w="83" w:type="dxa"/>
+              <w:left w:w="78" w:type="dxa"/>
             </w:tcMar>
           </w:tcPr>
           <w:p>
@@ -4944,7 +4944,7 @@
             </w:tcBorders>
             <w:shd w:fill="auto" w:val="clear"/>
             <w:tcMar>
-              <w:left w:w="83" w:type="dxa"/>
+              <w:left w:w="78" w:type="dxa"/>
             </w:tcMar>
           </w:tcPr>
           <w:p>
@@ -4978,7 +4978,7 @@
             </w:tcBorders>
             <w:shd w:fill="auto" w:val="clear"/>
             <w:tcMar>
-              <w:left w:w="83" w:type="dxa"/>
+              <w:left w:w="78" w:type="dxa"/>
             </w:tcMar>
           </w:tcPr>
           <w:p>
@@ -5226,7 +5226,7 @@
             </w:tcBorders>
             <w:shd w:fill="auto" w:val="clear"/>
             <w:tcMar>
-              <w:left w:w="83" w:type="dxa"/>
+              <w:left w:w="78" w:type="dxa"/>
             </w:tcMar>
           </w:tcPr>
           <w:p>
@@ -5260,7 +5260,7 @@
             </w:tcBorders>
             <w:shd w:fill="auto" w:val="clear"/>
             <w:tcMar>
-              <w:left w:w="83" w:type="dxa"/>
+              <w:left w:w="78" w:type="dxa"/>
             </w:tcMar>
           </w:tcPr>
           <w:p>
@@ -5294,7 +5294,7 @@
             </w:tcBorders>
             <w:shd w:fill="auto" w:val="clear"/>
             <w:tcMar>
-              <w:left w:w="83" w:type="dxa"/>
+              <w:left w:w="78" w:type="dxa"/>
             </w:tcMar>
           </w:tcPr>
           <w:p>
@@ -5328,7 +5328,7 @@
             </w:tcBorders>
             <w:shd w:fill="auto" w:val="clear"/>
             <w:tcMar>
-              <w:left w:w="83" w:type="dxa"/>
+              <w:left w:w="78" w:type="dxa"/>
             </w:tcMar>
           </w:tcPr>
           <w:p>
@@ -5427,7 +5427,7 @@
             </w:tcBorders>
             <w:shd w:fill="auto" w:val="clear"/>
             <w:tcMar>
-              <w:left w:w="83" w:type="dxa"/>
+              <w:left w:w="78" w:type="dxa"/>
             </w:tcMar>
           </w:tcPr>
           <w:p>
@@ -5461,7 +5461,7 @@
             </w:tcBorders>
             <w:shd w:fill="auto" w:val="clear"/>
             <w:tcMar>
-              <w:left w:w="83" w:type="dxa"/>
+              <w:left w:w="78" w:type="dxa"/>
             </w:tcMar>
           </w:tcPr>
           <w:p>
@@ -5495,7 +5495,7 @@
             </w:tcBorders>
             <w:shd w:fill="auto" w:val="clear"/>
             <w:tcMar>
-              <w:left w:w="83" w:type="dxa"/>
+              <w:left w:w="78" w:type="dxa"/>
             </w:tcMar>
           </w:tcPr>
           <w:p>
@@ -5529,7 +5529,7 @@
             </w:tcBorders>
             <w:shd w:fill="auto" w:val="clear"/>
             <w:tcMar>
-              <w:left w:w="83" w:type="dxa"/>
+              <w:left w:w="78" w:type="dxa"/>
             </w:tcMar>
           </w:tcPr>
           <w:p>
@@ -5749,7 +5749,7 @@
             </w:tcBorders>
             <w:shd w:fill="auto" w:val="clear"/>
             <w:tcMar>
-              <w:left w:w="83" w:type="dxa"/>
+              <w:left w:w="78" w:type="dxa"/>
             </w:tcMar>
           </w:tcPr>
           <w:p>
@@ -5783,7 +5783,7 @@
             </w:tcBorders>
             <w:shd w:fill="auto" w:val="clear"/>
             <w:tcMar>
-              <w:left w:w="83" w:type="dxa"/>
+              <w:left w:w="78" w:type="dxa"/>
             </w:tcMar>
           </w:tcPr>
           <w:p>
@@ -5817,7 +5817,7 @@
             </w:tcBorders>
             <w:shd w:fill="auto" w:val="clear"/>
             <w:tcMar>
-              <w:left w:w="83" w:type="dxa"/>
+              <w:left w:w="78" w:type="dxa"/>
             </w:tcMar>
           </w:tcPr>
           <w:p>
@@ -5851,7 +5851,7 @@
             </w:tcBorders>
             <w:shd w:fill="auto" w:val="clear"/>
             <w:tcMar>
-              <w:left w:w="83" w:type="dxa"/>
+              <w:left w:w="78" w:type="dxa"/>
             </w:tcMar>
           </w:tcPr>
           <w:p>
@@ -6057,7 +6057,7 @@
       <w:tblPr>
         <w:tblW w:w="8522" w:type="dxa"/>
         <w:jc w:val="left"/>
-        <w:tblInd w:w="-25" w:type="dxa"/>
+        <w:tblInd w:w="-30" w:type="dxa"/>
         <w:tblBorders>
           <w:top w:val="single" w:sz="4" w:space="0" w:color="00000A"/>
           <w:left w:val="single" w:sz="4" w:space="0" w:color="00000A"/>
@@ -6068,7 +6068,7 @@
         </w:tblBorders>
         <w:tblCellMar>
           <w:top w:w="0" w:type="dxa"/>
-          <w:left w:w="83" w:type="dxa"/>
+          <w:left w:w="78" w:type="dxa"/>
           <w:bottom w:w="0" w:type="dxa"/>
           <w:right w:w="108" w:type="dxa"/>
         </w:tblCellMar>
@@ -6095,7 +6095,7 @@
             </w:tcBorders>
             <w:shd w:fill="auto" w:val="clear"/>
             <w:tcMar>
-              <w:left w:w="83" w:type="dxa"/>
+              <w:left w:w="78" w:type="dxa"/>
             </w:tcMar>
           </w:tcPr>
           <w:p>
@@ -6132,7 +6132,7 @@
             </w:tcBorders>
             <w:shd w:fill="auto" w:val="clear"/>
             <w:tcMar>
-              <w:left w:w="83" w:type="dxa"/>
+              <w:left w:w="78" w:type="dxa"/>
             </w:tcMar>
           </w:tcPr>
           <w:p>
@@ -6169,7 +6169,7 @@
             </w:tcBorders>
             <w:shd w:fill="auto" w:val="clear"/>
             <w:tcMar>
-              <w:left w:w="83" w:type="dxa"/>
+              <w:left w:w="78" w:type="dxa"/>
             </w:tcMar>
           </w:tcPr>
           <w:p>
@@ -6206,7 +6206,7 @@
             </w:tcBorders>
             <w:shd w:fill="auto" w:val="clear"/>
             <w:tcMar>
-              <w:left w:w="83" w:type="dxa"/>
+              <w:left w:w="78" w:type="dxa"/>
             </w:tcMar>
           </w:tcPr>
           <w:p>
@@ -6246,7 +6246,7 @@
             </w:tcBorders>
             <w:shd w:fill="auto" w:val="clear"/>
             <w:tcMar>
-              <w:left w:w="83" w:type="dxa"/>
+              <w:left w:w="78" w:type="dxa"/>
             </w:tcMar>
           </w:tcPr>
           <w:p>
@@ -6280,7 +6280,7 @@
             </w:tcBorders>
             <w:shd w:fill="auto" w:val="clear"/>
             <w:tcMar>
-              <w:left w:w="83" w:type="dxa"/>
+              <w:left w:w="78" w:type="dxa"/>
             </w:tcMar>
           </w:tcPr>
           <w:p>
@@ -6314,7 +6314,7 @@
             </w:tcBorders>
             <w:shd w:fill="auto" w:val="clear"/>
             <w:tcMar>
-              <w:left w:w="83" w:type="dxa"/>
+              <w:left w:w="78" w:type="dxa"/>
             </w:tcMar>
           </w:tcPr>
           <w:p>
@@ -6348,7 +6348,7 @@
             </w:tcBorders>
             <w:shd w:fill="auto" w:val="clear"/>
             <w:tcMar>
-              <w:left w:w="83" w:type="dxa"/>
+              <w:left w:w="78" w:type="dxa"/>
             </w:tcMar>
           </w:tcPr>
           <w:p>
@@ -6385,7 +6385,7 @@
             </w:tcBorders>
             <w:shd w:fill="auto" w:val="clear"/>
             <w:tcMar>
-              <w:left w:w="83" w:type="dxa"/>
+              <w:left w:w="78" w:type="dxa"/>
             </w:tcMar>
           </w:tcPr>
           <w:p>
@@ -6419,7 +6419,7 @@
             </w:tcBorders>
             <w:shd w:fill="auto" w:val="clear"/>
             <w:tcMar>
-              <w:left w:w="83" w:type="dxa"/>
+              <w:left w:w="78" w:type="dxa"/>
             </w:tcMar>
           </w:tcPr>
           <w:p>
@@ -6453,7 +6453,7 @@
             </w:tcBorders>
             <w:shd w:fill="auto" w:val="clear"/>
             <w:tcMar>
-              <w:left w:w="83" w:type="dxa"/>
+              <w:left w:w="78" w:type="dxa"/>
             </w:tcMar>
           </w:tcPr>
           <w:p>
@@ -6487,7 +6487,7 @@
             </w:tcBorders>
             <w:shd w:fill="auto" w:val="clear"/>
             <w:tcMar>
-              <w:left w:w="83" w:type="dxa"/>
+              <w:left w:w="78" w:type="dxa"/>
             </w:tcMar>
           </w:tcPr>
           <w:p>
@@ -6524,7 +6524,7 @@
             </w:tcBorders>
             <w:shd w:fill="auto" w:val="clear"/>
             <w:tcMar>
-              <w:left w:w="83" w:type="dxa"/>
+              <w:left w:w="78" w:type="dxa"/>
             </w:tcMar>
           </w:tcPr>
           <w:p>
@@ -6558,7 +6558,7 @@
             </w:tcBorders>
             <w:shd w:fill="auto" w:val="clear"/>
             <w:tcMar>
-              <w:left w:w="83" w:type="dxa"/>
+              <w:left w:w="78" w:type="dxa"/>
             </w:tcMar>
           </w:tcPr>
           <w:p>
@@ -6592,7 +6592,7 @@
             </w:tcBorders>
             <w:shd w:fill="auto" w:val="clear"/>
             <w:tcMar>
-              <w:left w:w="83" w:type="dxa"/>
+              <w:left w:w="78" w:type="dxa"/>
             </w:tcMar>
           </w:tcPr>
           <w:p>
@@ -6626,7 +6626,7 @@
             </w:tcBorders>
             <w:shd w:fill="auto" w:val="clear"/>
             <w:tcMar>
-              <w:left w:w="83" w:type="dxa"/>
+              <w:left w:w="78" w:type="dxa"/>
             </w:tcMar>
           </w:tcPr>
           <w:p>
@@ -6759,7 +6759,7 @@
             </w:tcBorders>
             <w:shd w:fill="auto" w:val="clear"/>
             <w:tcMar>
-              <w:left w:w="83" w:type="dxa"/>
+              <w:left w:w="78" w:type="dxa"/>
             </w:tcMar>
           </w:tcPr>
           <w:p>
@@ -6793,7 +6793,7 @@
             </w:tcBorders>
             <w:shd w:fill="auto" w:val="clear"/>
             <w:tcMar>
-              <w:left w:w="83" w:type="dxa"/>
+              <w:left w:w="78" w:type="dxa"/>
             </w:tcMar>
           </w:tcPr>
           <w:p>
@@ -6827,7 +6827,7 @@
             </w:tcBorders>
             <w:shd w:fill="auto" w:val="clear"/>
             <w:tcMar>
-              <w:left w:w="83" w:type="dxa"/>
+              <w:left w:w="78" w:type="dxa"/>
             </w:tcMar>
           </w:tcPr>
           <w:p>
@@ -6861,7 +6861,7 @@
             </w:tcBorders>
             <w:shd w:fill="auto" w:val="clear"/>
             <w:tcMar>
-              <w:left w:w="83" w:type="dxa"/>
+              <w:left w:w="78" w:type="dxa"/>
             </w:tcMar>
           </w:tcPr>
           <w:p>
@@ -7164,7 +7164,7 @@
             </w:tcBorders>
             <w:shd w:fill="auto" w:val="clear"/>
             <w:tcMar>
-              <w:left w:w="83" w:type="dxa"/>
+              <w:left w:w="78" w:type="dxa"/>
             </w:tcMar>
           </w:tcPr>
           <w:p>
@@ -7198,7 +7198,7 @@
             </w:tcBorders>
             <w:shd w:fill="auto" w:val="clear"/>
             <w:tcMar>
-              <w:left w:w="83" w:type="dxa"/>
+              <w:left w:w="78" w:type="dxa"/>
             </w:tcMar>
           </w:tcPr>
           <w:p>
@@ -7232,7 +7232,7 @@
             </w:tcBorders>
             <w:shd w:fill="auto" w:val="clear"/>
             <w:tcMar>
-              <w:left w:w="83" w:type="dxa"/>
+              <w:left w:w="78" w:type="dxa"/>
             </w:tcMar>
           </w:tcPr>
           <w:p>
@@ -7266,7 +7266,7 @@
             </w:tcBorders>
             <w:shd w:fill="auto" w:val="clear"/>
             <w:tcMar>
-              <w:left w:w="83" w:type="dxa"/>
+              <w:left w:w="78" w:type="dxa"/>
             </w:tcMar>
           </w:tcPr>
           <w:p>
@@ -7327,7 +7327,7 @@
             </w:tcBorders>
             <w:shd w:fill="auto" w:val="clear"/>
             <w:tcMar>
-              <w:left w:w="83" w:type="dxa"/>
+              <w:left w:w="78" w:type="dxa"/>
             </w:tcMar>
           </w:tcPr>
           <w:p>
@@ -7361,7 +7361,7 @@
             </w:tcBorders>
             <w:shd w:fill="auto" w:val="clear"/>
             <w:tcMar>
-              <w:left w:w="83" w:type="dxa"/>
+              <w:left w:w="78" w:type="dxa"/>
             </w:tcMar>
           </w:tcPr>
           <w:p>
@@ -7395,7 +7395,7 @@
             </w:tcBorders>
             <w:shd w:fill="auto" w:val="clear"/>
             <w:tcMar>
-              <w:left w:w="83" w:type="dxa"/>
+              <w:left w:w="78" w:type="dxa"/>
             </w:tcMar>
           </w:tcPr>
           <w:p>
@@ -7429,7 +7429,7 @@
             </w:tcBorders>
             <w:shd w:fill="auto" w:val="clear"/>
             <w:tcMar>
-              <w:left w:w="83" w:type="dxa"/>
+              <w:left w:w="78" w:type="dxa"/>
             </w:tcMar>
           </w:tcPr>
           <w:p>
@@ -7504,7 +7504,7 @@
             </w:tcBorders>
             <w:shd w:fill="auto" w:val="clear"/>
             <w:tcMar>
-              <w:left w:w="83" w:type="dxa"/>
+              <w:left w:w="78" w:type="dxa"/>
             </w:tcMar>
           </w:tcPr>
           <w:p>
@@ -7538,7 +7538,7 @@
             </w:tcBorders>
             <w:shd w:fill="auto" w:val="clear"/>
             <w:tcMar>
-              <w:left w:w="83" w:type="dxa"/>
+              <w:left w:w="78" w:type="dxa"/>
             </w:tcMar>
           </w:tcPr>
           <w:p>
@@ -7572,7 +7572,7 @@
             </w:tcBorders>
             <w:shd w:fill="auto" w:val="clear"/>
             <w:tcMar>
-              <w:left w:w="83" w:type="dxa"/>
+              <w:left w:w="78" w:type="dxa"/>
             </w:tcMar>
           </w:tcPr>
           <w:p>
@@ -7606,7 +7606,7 @@
             </w:tcBorders>
             <w:shd w:fill="auto" w:val="clear"/>
             <w:tcMar>
-              <w:left w:w="83" w:type="dxa"/>
+              <w:left w:w="78" w:type="dxa"/>
             </w:tcMar>
           </w:tcPr>
           <w:p>
@@ -7705,7 +7705,7 @@
             </w:tcBorders>
             <w:shd w:fill="auto" w:val="clear"/>
             <w:tcMar>
-              <w:left w:w="83" w:type="dxa"/>
+              <w:left w:w="78" w:type="dxa"/>
             </w:tcMar>
           </w:tcPr>
           <w:p>
@@ -7739,7 +7739,7 @@
             </w:tcBorders>
             <w:shd w:fill="auto" w:val="clear"/>
             <w:tcMar>
-              <w:left w:w="83" w:type="dxa"/>
+              <w:left w:w="78" w:type="dxa"/>
             </w:tcMar>
           </w:tcPr>
           <w:p>
@@ -7773,7 +7773,7 @@
             </w:tcBorders>
             <w:shd w:fill="auto" w:val="clear"/>
             <w:tcMar>
-              <w:left w:w="83" w:type="dxa"/>
+              <w:left w:w="78" w:type="dxa"/>
             </w:tcMar>
           </w:tcPr>
           <w:p>
@@ -7807,7 +7807,7 @@
             </w:tcBorders>
             <w:shd w:fill="auto" w:val="clear"/>
             <w:tcMar>
-              <w:left w:w="83" w:type="dxa"/>
+              <w:left w:w="78" w:type="dxa"/>
             </w:tcMar>
           </w:tcPr>
           <w:p>
@@ -8190,7 +8190,7 @@
       <w:tblPr>
         <w:tblW w:w="8522" w:type="dxa"/>
         <w:jc w:val="left"/>
-        <w:tblInd w:w="-25" w:type="dxa"/>
+        <w:tblInd w:w="-30" w:type="dxa"/>
         <w:tblBorders>
           <w:top w:val="single" w:sz="4" w:space="0" w:color="00000A"/>
           <w:left w:val="single" w:sz="4" w:space="0" w:color="00000A"/>
@@ -8201,7 +8201,7 @@
         </w:tblBorders>
         <w:tblCellMar>
           <w:top w:w="0" w:type="dxa"/>
-          <w:left w:w="83" w:type="dxa"/>
+          <w:left w:w="78" w:type="dxa"/>
           <w:bottom w:w="0" w:type="dxa"/>
           <w:right w:w="108" w:type="dxa"/>
         </w:tblCellMar>
@@ -8228,7 +8228,7 @@
             </w:tcBorders>
             <w:shd w:fill="auto" w:val="clear"/>
             <w:tcMar>
-              <w:left w:w="83" w:type="dxa"/>
+              <w:left w:w="78" w:type="dxa"/>
             </w:tcMar>
           </w:tcPr>
           <w:p>
@@ -8265,7 +8265,7 @@
             </w:tcBorders>
             <w:shd w:fill="auto" w:val="clear"/>
             <w:tcMar>
-              <w:left w:w="83" w:type="dxa"/>
+              <w:left w:w="78" w:type="dxa"/>
             </w:tcMar>
           </w:tcPr>
           <w:p>
@@ -8302,7 +8302,7 @@
             </w:tcBorders>
             <w:shd w:fill="auto" w:val="clear"/>
             <w:tcMar>
-              <w:left w:w="83" w:type="dxa"/>
+              <w:left w:w="78" w:type="dxa"/>
             </w:tcMar>
           </w:tcPr>
           <w:p>
@@ -8339,7 +8339,7 @@
             </w:tcBorders>
             <w:shd w:fill="auto" w:val="clear"/>
             <w:tcMar>
-              <w:left w:w="83" w:type="dxa"/>
+              <w:left w:w="78" w:type="dxa"/>
             </w:tcMar>
           </w:tcPr>
           <w:p>
@@ -8379,7 +8379,7 @@
             </w:tcBorders>
             <w:shd w:fill="auto" w:val="clear"/>
             <w:tcMar>
-              <w:left w:w="83" w:type="dxa"/>
+              <w:left w:w="78" w:type="dxa"/>
             </w:tcMar>
           </w:tcPr>
           <w:p>
@@ -8413,7 +8413,7 @@
             </w:tcBorders>
             <w:shd w:fill="auto" w:val="clear"/>
             <w:tcMar>
-              <w:left w:w="83" w:type="dxa"/>
+              <w:left w:w="78" w:type="dxa"/>
             </w:tcMar>
           </w:tcPr>
           <w:p>
@@ -8447,7 +8447,7 @@
             </w:tcBorders>
             <w:shd w:fill="auto" w:val="clear"/>
             <w:tcMar>
-              <w:left w:w="83" w:type="dxa"/>
+              <w:left w:w="78" w:type="dxa"/>
             </w:tcMar>
           </w:tcPr>
           <w:p>
@@ -8481,7 +8481,7 @@
             </w:tcBorders>
             <w:shd w:fill="auto" w:val="clear"/>
             <w:tcMar>
-              <w:left w:w="83" w:type="dxa"/>
+              <w:left w:w="78" w:type="dxa"/>
             </w:tcMar>
           </w:tcPr>
           <w:p>
@@ -8518,7 +8518,7 @@
             </w:tcBorders>
             <w:shd w:fill="auto" w:val="clear"/>
             <w:tcMar>
-              <w:left w:w="83" w:type="dxa"/>
+              <w:left w:w="78" w:type="dxa"/>
             </w:tcMar>
           </w:tcPr>
           <w:p>
@@ -8552,7 +8552,7 @@
             </w:tcBorders>
             <w:shd w:fill="auto" w:val="clear"/>
             <w:tcMar>
-              <w:left w:w="83" w:type="dxa"/>
+              <w:left w:w="78" w:type="dxa"/>
             </w:tcMar>
           </w:tcPr>
           <w:p>
@@ -8586,7 +8586,7 @@
             </w:tcBorders>
             <w:shd w:fill="auto" w:val="clear"/>
             <w:tcMar>
-              <w:left w:w="83" w:type="dxa"/>
+              <w:left w:w="78" w:type="dxa"/>
             </w:tcMar>
           </w:tcPr>
           <w:p>
@@ -8620,7 +8620,7 @@
             </w:tcBorders>
             <w:shd w:fill="auto" w:val="clear"/>
             <w:tcMar>
-              <w:left w:w="83" w:type="dxa"/>
+              <w:left w:w="78" w:type="dxa"/>
             </w:tcMar>
           </w:tcPr>
           <w:p>
@@ -8685,7 +8685,7 @@
             </w:tcBorders>
             <w:shd w:fill="auto" w:val="clear"/>
             <w:tcMar>
-              <w:left w:w="83" w:type="dxa"/>
+              <w:left w:w="78" w:type="dxa"/>
             </w:tcMar>
           </w:tcPr>
           <w:p>
@@ -8719,7 +8719,7 @@
             </w:tcBorders>
             <w:shd w:fill="auto" w:val="clear"/>
             <w:tcMar>
-              <w:left w:w="83" w:type="dxa"/>
+              <w:left w:w="78" w:type="dxa"/>
             </w:tcMar>
           </w:tcPr>
           <w:p>
@@ -8753,7 +8753,7 @@
             </w:tcBorders>
             <w:shd w:fill="auto" w:val="clear"/>
             <w:tcMar>
-              <w:left w:w="83" w:type="dxa"/>
+              <w:left w:w="78" w:type="dxa"/>
             </w:tcMar>
           </w:tcPr>
           <w:p>
@@ -8787,7 +8787,7 @@
             </w:tcBorders>
             <w:shd w:fill="auto" w:val="clear"/>
             <w:tcMar>
-              <w:left w:w="83" w:type="dxa"/>
+              <w:left w:w="78" w:type="dxa"/>
             </w:tcMar>
           </w:tcPr>
           <w:p>
@@ -8838,7 +8838,7 @@
             </w:tcBorders>
             <w:shd w:fill="auto" w:val="clear"/>
             <w:tcMar>
-              <w:left w:w="83" w:type="dxa"/>
+              <w:left w:w="78" w:type="dxa"/>
             </w:tcMar>
           </w:tcPr>
           <w:p>
@@ -8869,7 +8869,7 @@
             </w:tcBorders>
             <w:shd w:fill="auto" w:val="clear"/>
             <w:tcMar>
-              <w:left w:w="83" w:type="dxa"/>
+              <w:left w:w="78" w:type="dxa"/>
             </w:tcMar>
           </w:tcPr>
           <w:p>
@@ -8900,7 +8900,7 @@
             </w:tcBorders>
             <w:shd w:fill="auto" w:val="clear"/>
             <w:tcMar>
-              <w:left w:w="83" w:type="dxa"/>
+              <w:left w:w="78" w:type="dxa"/>
             </w:tcMar>
           </w:tcPr>
           <w:p>
@@ -8931,7 +8931,7 @@
             </w:tcBorders>
             <w:shd w:fill="auto" w:val="clear"/>
             <w:tcMar>
-              <w:left w:w="83" w:type="dxa"/>
+              <w:left w:w="78" w:type="dxa"/>
             </w:tcMar>
           </w:tcPr>
           <w:p>
@@ -8952,7 +8952,7 @@
                 <w:rFonts w:eastAsia="微软雅黑" w:cs="微软雅黑" w:ascii="微软雅黑" w:hAnsi="微软雅黑"/>
                 <w:color w:val="333333"/>
               </w:rPr>
-              <w:t>1</w:t>
+              <w:t>0</w:t>
             </w:r>
           </w:p>
           <w:p>
@@ -8977,15 +8977,16 @@
           <w:tcPr>
             <w:tcW w:w="1479" w:type="dxa"/>
             <w:tcBorders>
-              <w:left w:val="single" w:sz="4" w:space="0" w:color="00000A"/>
-              <w:bottom w:val="single" w:sz="4" w:space="0" w:color="00000A"/>
-              <w:right w:val="single" w:sz="4" w:space="0" w:color="00000A"/>
-              <w:insideH w:val="single" w:sz="4" w:space="0" w:color="00000A"/>
-              <w:insideV w:val="single" w:sz="4" w:space="0" w:color="00000A"/>
-            </w:tcBorders>
-            <w:shd w:fill="auto" w:val="clear"/>
-            <w:tcMar>
-              <w:left w:w="83" w:type="dxa"/>
+              <w:top w:val="single" w:sz="4" w:space="0" w:color="00000A"/>
+              <w:left w:val="single" w:sz="4" w:space="0" w:color="00000A"/>
+              <w:bottom w:val="single" w:sz="4" w:space="0" w:color="00000A"/>
+              <w:right w:val="single" w:sz="4" w:space="0" w:color="00000A"/>
+              <w:insideH w:val="single" w:sz="4" w:space="0" w:color="00000A"/>
+              <w:insideV w:val="single" w:sz="4" w:space="0" w:color="00000A"/>
+            </w:tcBorders>
+            <w:shd w:fill="auto" w:val="clear"/>
+            <w:tcMar>
+              <w:left w:w="78" w:type="dxa"/>
             </w:tcMar>
           </w:tcPr>
           <w:p>
@@ -9007,15 +9008,16 @@
           <w:tcPr>
             <w:tcW w:w="1427" w:type="dxa"/>
             <w:tcBorders>
-              <w:left w:val="single" w:sz="4" w:space="0" w:color="00000A"/>
-              <w:bottom w:val="single" w:sz="4" w:space="0" w:color="00000A"/>
-              <w:right w:val="single" w:sz="4" w:space="0" w:color="00000A"/>
-              <w:insideH w:val="single" w:sz="4" w:space="0" w:color="00000A"/>
-              <w:insideV w:val="single" w:sz="4" w:space="0" w:color="00000A"/>
-            </w:tcBorders>
-            <w:shd w:fill="auto" w:val="clear"/>
-            <w:tcMar>
-              <w:left w:w="83" w:type="dxa"/>
+              <w:top w:val="single" w:sz="4" w:space="0" w:color="00000A"/>
+              <w:left w:val="single" w:sz="4" w:space="0" w:color="00000A"/>
+              <w:bottom w:val="single" w:sz="4" w:space="0" w:color="00000A"/>
+              <w:right w:val="single" w:sz="4" w:space="0" w:color="00000A"/>
+              <w:insideH w:val="single" w:sz="4" w:space="0" w:color="00000A"/>
+              <w:insideV w:val="single" w:sz="4" w:space="0" w:color="00000A"/>
+            </w:tcBorders>
+            <w:shd w:fill="auto" w:val="clear"/>
+            <w:tcMar>
+              <w:left w:w="78" w:type="dxa"/>
             </w:tcMar>
           </w:tcPr>
           <w:p>
@@ -9037,15 +9039,16 @@
           <w:tcPr>
             <w:tcW w:w="889" w:type="dxa"/>
             <w:tcBorders>
-              <w:left w:val="single" w:sz="4" w:space="0" w:color="00000A"/>
-              <w:bottom w:val="single" w:sz="4" w:space="0" w:color="00000A"/>
-              <w:right w:val="single" w:sz="4" w:space="0" w:color="00000A"/>
-              <w:insideH w:val="single" w:sz="4" w:space="0" w:color="00000A"/>
-              <w:insideV w:val="single" w:sz="4" w:space="0" w:color="00000A"/>
-            </w:tcBorders>
-            <w:shd w:fill="auto" w:val="clear"/>
-            <w:tcMar>
-              <w:left w:w="83" w:type="dxa"/>
+              <w:top w:val="single" w:sz="4" w:space="0" w:color="00000A"/>
+              <w:left w:val="single" w:sz="4" w:space="0" w:color="00000A"/>
+              <w:bottom w:val="single" w:sz="4" w:space="0" w:color="00000A"/>
+              <w:right w:val="single" w:sz="4" w:space="0" w:color="00000A"/>
+              <w:insideH w:val="single" w:sz="4" w:space="0" w:color="00000A"/>
+              <w:insideV w:val="single" w:sz="4" w:space="0" w:color="00000A"/>
+            </w:tcBorders>
+            <w:shd w:fill="auto" w:val="clear"/>
+            <w:tcMar>
+              <w:left w:w="78" w:type="dxa"/>
             </w:tcMar>
           </w:tcPr>
           <w:p>
@@ -9067,15 +9070,16 @@
           <w:tcPr>
             <w:tcW w:w="4726" w:type="dxa"/>
             <w:tcBorders>
-              <w:left w:val="single" w:sz="4" w:space="0" w:color="00000A"/>
-              <w:bottom w:val="single" w:sz="4" w:space="0" w:color="00000A"/>
-              <w:right w:val="single" w:sz="4" w:space="0" w:color="00000A"/>
-              <w:insideH w:val="single" w:sz="4" w:space="0" w:color="00000A"/>
-              <w:insideV w:val="single" w:sz="4" w:space="0" w:color="00000A"/>
-            </w:tcBorders>
-            <w:shd w:fill="auto" w:val="clear"/>
-            <w:tcMar>
-              <w:left w:w="83" w:type="dxa"/>
+              <w:top w:val="single" w:sz="4" w:space="0" w:color="00000A"/>
+              <w:left w:val="single" w:sz="4" w:space="0" w:color="00000A"/>
+              <w:bottom w:val="single" w:sz="4" w:space="0" w:color="00000A"/>
+              <w:right w:val="single" w:sz="4" w:space="0" w:color="00000A"/>
+              <w:insideH w:val="single" w:sz="4" w:space="0" w:color="00000A"/>
+              <w:insideV w:val="single" w:sz="4" w:space="0" w:color="00000A"/>
+            </w:tcBorders>
+            <w:shd w:fill="auto" w:val="clear"/>
+            <w:tcMar>
+              <w:left w:w="78" w:type="dxa"/>
             </w:tcMar>
           </w:tcPr>
           <w:p>
@@ -9145,7 +9149,7 @@
                 <w:rFonts w:eastAsia="微软雅黑" w:cs="微软雅黑" w:ascii="微软雅黑" w:hAnsi="微软雅黑"/>
                 <w:color w:val="333333"/>
               </w:rPr>
-              <w:t>1</w:t>
+              <w:t>0</w:t>
             </w:r>
             <w:r>
               <w:rPr>
@@ -9165,14 +9169,17 @@
               </w:rPr>
             </w:pPr>
             <w:r>
+              <w:rPr>
+                <w:rFonts w:eastAsia="微软雅黑" w:cs="微软雅黑" w:ascii="微软雅黑" w:hAnsi="微软雅黑"/>
+                <w:color w:val="333333"/>
+              </w:rPr>
+            </w:r>
+          </w:p>
+          <w:p>
+            <w:pPr>
+              <w:pStyle w:val="Normal"/>
+              <w:snapToGrid w:val="false"/>
               <w:rPr/>
-            </w:r>
-          </w:p>
-          <w:p>
-            <w:pPr>
-              <w:pStyle w:val="Normal"/>
-              <w:snapToGrid w:val="false"/>
-              <w:rPr/>
             </w:pPr>
             <w:r>
               <w:rPr>
@@ -9186,7 +9193,21 @@
                 <w:rFonts w:eastAsia="微软雅黑" w:cs="微软雅黑" w:ascii="微软雅黑" w:hAnsi="微软雅黑"/>
                 <w:color w:val="333333"/>
               </w:rPr>
-              <w:t>turn &gt; 1 &amp;&amp; wait == true</w:t>
+              <w:t xml:space="preserve">turn &gt; </w:t>
+            </w:r>
+            <w:r>
+              <w:rPr>
+                <w:rFonts w:eastAsia="微软雅黑" w:cs="微软雅黑" w:ascii="微软雅黑" w:hAnsi="微软雅黑"/>
+                <w:color w:val="333333"/>
+              </w:rPr>
+              <w:t>0</w:t>
+            </w:r>
+            <w:r>
+              <w:rPr>
+                <w:rFonts w:eastAsia="微软雅黑" w:cs="微软雅黑" w:ascii="微软雅黑" w:hAnsi="微软雅黑"/>
+                <w:color w:val="333333"/>
+              </w:rPr>
+              <w:t xml:space="preserve"> &amp;&amp; wait == true</w:t>
             </w:r>
             <w:r>
               <w:rPr>
@@ -9247,7 +9268,7 @@
       <w:tblPr>
         <w:tblW w:w="8532" w:type="dxa"/>
         <w:jc w:val="left"/>
-        <w:tblInd w:w="-35" w:type="dxa"/>
+        <w:tblInd w:w="-40" w:type="dxa"/>
         <w:tblBorders>
           <w:top w:val="single" w:sz="4" w:space="0" w:color="00000A"/>
           <w:left w:val="single" w:sz="4" w:space="0" w:color="00000A"/>
@@ -9258,7 +9279,7 @@
         </w:tblBorders>
         <w:tblCellMar>
           <w:top w:w="0" w:type="dxa"/>
-          <w:left w:w="83" w:type="dxa"/>
+          <w:left w:w="78" w:type="dxa"/>
           <w:bottom w:w="0" w:type="dxa"/>
           <w:right w:w="108" w:type="dxa"/>
         </w:tblCellMar>
@@ -9285,7 +9306,7 @@
             </w:tcBorders>
             <w:shd w:fill="auto" w:val="clear"/>
             <w:tcMar>
-              <w:left w:w="83" w:type="dxa"/>
+              <w:left w:w="78" w:type="dxa"/>
             </w:tcMar>
           </w:tcPr>
           <w:p>
@@ -9322,7 +9343,7 @@
             </w:tcBorders>
             <w:shd w:fill="auto" w:val="clear"/>
             <w:tcMar>
-              <w:left w:w="83" w:type="dxa"/>
+              <w:left w:w="78" w:type="dxa"/>
             </w:tcMar>
           </w:tcPr>
           <w:p>
@@ -9359,7 +9380,7 @@
             </w:tcBorders>
             <w:shd w:fill="auto" w:val="clear"/>
             <w:tcMar>
-              <w:left w:w="83" w:type="dxa"/>
+              <w:left w:w="78" w:type="dxa"/>
             </w:tcMar>
           </w:tcPr>
           <w:p>
@@ -9396,7 +9417,7 @@
             </w:tcBorders>
             <w:shd w:fill="auto" w:val="clear"/>
             <w:tcMar>
-              <w:left w:w="83" w:type="dxa"/>
+              <w:left w:w="78" w:type="dxa"/>
             </w:tcMar>
           </w:tcPr>
           <w:p>
@@ -9436,7 +9457,7 @@
             </w:tcBorders>
             <w:shd w:fill="auto" w:val="clear"/>
             <w:tcMar>
-              <w:left w:w="83" w:type="dxa"/>
+              <w:left w:w="78" w:type="dxa"/>
             </w:tcMar>
           </w:tcPr>
           <w:p>
@@ -9470,7 +9491,7 @@
             </w:tcBorders>
             <w:shd w:fill="auto" w:val="clear"/>
             <w:tcMar>
-              <w:left w:w="83" w:type="dxa"/>
+              <w:left w:w="78" w:type="dxa"/>
             </w:tcMar>
           </w:tcPr>
           <w:p>
@@ -9501,7 +9522,7 @@
             </w:tcBorders>
             <w:shd w:fill="auto" w:val="clear"/>
             <w:tcMar>
-              <w:left w:w="83" w:type="dxa"/>
+              <w:left w:w="78" w:type="dxa"/>
             </w:tcMar>
           </w:tcPr>
           <w:p>
@@ -9535,7 +9556,7 @@
             </w:tcBorders>
             <w:shd w:fill="auto" w:val="clear"/>
             <w:tcMar>
-              <w:left w:w="83" w:type="dxa"/>
+              <w:left w:w="78" w:type="dxa"/>
             </w:tcMar>
           </w:tcPr>
           <w:p>
@@ -9572,7 +9593,7 @@
             </w:tcBorders>
             <w:shd w:fill="auto" w:val="clear"/>
             <w:tcMar>
-              <w:left w:w="83" w:type="dxa"/>
+              <w:left w:w="78" w:type="dxa"/>
             </w:tcMar>
           </w:tcPr>
           <w:p>
@@ -9606,7 +9627,7 @@
             </w:tcBorders>
             <w:shd w:fill="auto" w:val="clear"/>
             <w:tcMar>
-              <w:left w:w="83" w:type="dxa"/>
+              <w:left w:w="78" w:type="dxa"/>
             </w:tcMar>
           </w:tcPr>
           <w:p>
@@ -9637,7 +9658,7 @@
             </w:tcBorders>
             <w:shd w:fill="auto" w:val="clear"/>
             <w:tcMar>
-              <w:left w:w="83" w:type="dxa"/>
+              <w:left w:w="78" w:type="dxa"/>
             </w:tcMar>
           </w:tcPr>
           <w:p>
@@ -9671,7 +9692,7 @@
             </w:tcBorders>
             <w:shd w:fill="auto" w:val="clear"/>
             <w:tcMar>
-              <w:left w:w="83" w:type="dxa"/>
+              <w:left w:w="78" w:type="dxa"/>
             </w:tcMar>
           </w:tcPr>
           <w:p>
@@ -9708,7 +9729,7 @@
             </w:tcBorders>
             <w:shd w:fill="auto" w:val="clear"/>
             <w:tcMar>
-              <w:left w:w="83" w:type="dxa"/>
+              <w:left w:w="78" w:type="dxa"/>
             </w:tcMar>
           </w:tcPr>
           <w:p>
@@ -9742,7 +9763,7 @@
             </w:tcBorders>
             <w:shd w:fill="auto" w:val="clear"/>
             <w:tcMar>
-              <w:left w:w="83" w:type="dxa"/>
+              <w:left w:w="78" w:type="dxa"/>
             </w:tcMar>
           </w:tcPr>
           <w:p>
@@ -9773,7 +9794,7 @@
             </w:tcBorders>
             <w:shd w:fill="auto" w:val="clear"/>
             <w:tcMar>
-              <w:left w:w="83" w:type="dxa"/>
+              <w:left w:w="78" w:type="dxa"/>
             </w:tcMar>
           </w:tcPr>
           <w:p>
@@ -9807,7 +9828,7 @@
             </w:tcBorders>
             <w:shd w:fill="auto" w:val="clear"/>
             <w:tcMar>
-              <w:left w:w="83" w:type="dxa"/>
+              <w:left w:w="78" w:type="dxa"/>
             </w:tcMar>
           </w:tcPr>
           <w:p>
@@ -9844,7 +9865,7 @@
             </w:tcBorders>
             <w:shd w:fill="auto" w:val="clear"/>
             <w:tcMar>
-              <w:left w:w="83" w:type="dxa"/>
+              <w:left w:w="78" w:type="dxa"/>
             </w:tcMar>
           </w:tcPr>
           <w:p>
@@ -9878,7 +9899,7 @@
             </w:tcBorders>
             <w:shd w:fill="auto" w:val="clear"/>
             <w:tcMar>
-              <w:left w:w="83" w:type="dxa"/>
+              <w:left w:w="78" w:type="dxa"/>
             </w:tcMar>
           </w:tcPr>
           <w:p>
@@ -9909,7 +9930,7 @@
             </w:tcBorders>
             <w:shd w:fill="auto" w:val="clear"/>
             <w:tcMar>
-              <w:left w:w="83" w:type="dxa"/>
+              <w:left w:w="78" w:type="dxa"/>
             </w:tcMar>
           </w:tcPr>
           <w:p>
@@ -9943,7 +9964,7 @@
             </w:tcBorders>
             <w:shd w:fill="auto" w:val="clear"/>
             <w:tcMar>
-              <w:left w:w="83" w:type="dxa"/>
+              <w:left w:w="78" w:type="dxa"/>
             </w:tcMar>
           </w:tcPr>
           <w:p>
@@ -9980,7 +10001,7 @@
             </w:tcBorders>
             <w:shd w:fill="auto" w:val="clear"/>
             <w:tcMar>
-              <w:left w:w="83" w:type="dxa"/>
+              <w:left w:w="78" w:type="dxa"/>
             </w:tcMar>
           </w:tcPr>
           <w:p>
@@ -10014,7 +10035,7 @@
             </w:tcBorders>
             <w:shd w:fill="auto" w:val="clear"/>
             <w:tcMar>
-              <w:left w:w="83" w:type="dxa"/>
+              <w:left w:w="78" w:type="dxa"/>
             </w:tcMar>
           </w:tcPr>
           <w:p>
@@ -10045,7 +10066,7 @@
             </w:tcBorders>
             <w:shd w:fill="auto" w:val="clear"/>
             <w:tcMar>
-              <w:left w:w="83" w:type="dxa"/>
+              <w:left w:w="78" w:type="dxa"/>
             </w:tcMar>
           </w:tcPr>
           <w:p>
@@ -10079,7 +10100,7 @@
             </w:tcBorders>
             <w:shd w:fill="auto" w:val="clear"/>
             <w:tcMar>
-              <w:left w:w="83" w:type="dxa"/>
+              <w:left w:w="78" w:type="dxa"/>
             </w:tcMar>
           </w:tcPr>
           <w:p>
@@ -10116,7 +10137,7 @@
             </w:tcBorders>
             <w:shd w:fill="auto" w:val="clear"/>
             <w:tcMar>
-              <w:left w:w="83" w:type="dxa"/>
+              <w:left w:w="78" w:type="dxa"/>
             </w:tcMar>
           </w:tcPr>
           <w:p>
@@ -10150,7 +10171,7 @@
             </w:tcBorders>
             <w:shd w:fill="auto" w:val="clear"/>
             <w:tcMar>
-              <w:left w:w="83" w:type="dxa"/>
+              <w:left w:w="78" w:type="dxa"/>
             </w:tcMar>
           </w:tcPr>
           <w:p>
@@ -10181,7 +10202,7 @@
             </w:tcBorders>
             <w:shd w:fill="auto" w:val="clear"/>
             <w:tcMar>
-              <w:left w:w="83" w:type="dxa"/>
+              <w:left w:w="78" w:type="dxa"/>
             </w:tcMar>
           </w:tcPr>
           <w:p>
@@ -10215,7 +10236,7 @@
             </w:tcBorders>
             <w:shd w:fill="auto" w:val="clear"/>
             <w:tcMar>
-              <w:left w:w="83" w:type="dxa"/>
+              <w:left w:w="78" w:type="dxa"/>
             </w:tcMar>
           </w:tcPr>
           <w:p>
@@ -10252,7 +10273,7 @@
             </w:tcBorders>
             <w:shd w:fill="auto" w:val="clear"/>
             <w:tcMar>
-              <w:left w:w="83" w:type="dxa"/>
+              <w:left w:w="78" w:type="dxa"/>
             </w:tcMar>
           </w:tcPr>
           <w:p>
@@ -10286,7 +10307,7 @@
             </w:tcBorders>
             <w:shd w:fill="auto" w:val="clear"/>
             <w:tcMar>
-              <w:left w:w="83" w:type="dxa"/>
+              <w:left w:w="78" w:type="dxa"/>
             </w:tcMar>
           </w:tcPr>
           <w:p>
@@ -10317,7 +10338,7 @@
             </w:tcBorders>
             <w:shd w:fill="auto" w:val="clear"/>
             <w:tcMar>
-              <w:left w:w="83" w:type="dxa"/>
+              <w:left w:w="78" w:type="dxa"/>
             </w:tcMar>
           </w:tcPr>
           <w:p>
@@ -10351,7 +10372,7 @@
             </w:tcBorders>
             <w:shd w:fill="auto" w:val="clear"/>
             <w:tcMar>
-              <w:left w:w="83" w:type="dxa"/>
+              <w:left w:w="78" w:type="dxa"/>
             </w:tcMar>
           </w:tcPr>
           <w:p>
@@ -10388,7 +10409,7 @@
             </w:tcBorders>
             <w:shd w:fill="auto" w:val="clear"/>
             <w:tcMar>
-              <w:left w:w="83" w:type="dxa"/>
+              <w:left w:w="78" w:type="dxa"/>
             </w:tcMar>
           </w:tcPr>
           <w:p>
@@ -10422,7 +10443,7 @@
             </w:tcBorders>
             <w:shd w:fill="auto" w:val="clear"/>
             <w:tcMar>
-              <w:left w:w="83" w:type="dxa"/>
+              <w:left w:w="78" w:type="dxa"/>
             </w:tcMar>
           </w:tcPr>
           <w:p>
@@ -10453,7 +10474,7 @@
             </w:tcBorders>
             <w:shd w:fill="auto" w:val="clear"/>
             <w:tcMar>
-              <w:left w:w="83" w:type="dxa"/>
+              <w:left w:w="78" w:type="dxa"/>
             </w:tcMar>
           </w:tcPr>
           <w:p>
@@ -10487,7 +10508,7 @@
             </w:tcBorders>
             <w:shd w:fill="auto" w:val="clear"/>
             <w:tcMar>
-              <w:left w:w="83" w:type="dxa"/>
+              <w:left w:w="78" w:type="dxa"/>
             </w:tcMar>
           </w:tcPr>
           <w:p>
@@ -10524,7 +10545,7 @@
             </w:tcBorders>
             <w:shd w:fill="auto" w:val="clear"/>
             <w:tcMar>
-              <w:left w:w="83" w:type="dxa"/>
+              <w:left w:w="78" w:type="dxa"/>
             </w:tcMar>
           </w:tcPr>
           <w:p>
@@ -10558,7 +10579,7 @@
             </w:tcBorders>
             <w:shd w:fill="auto" w:val="clear"/>
             <w:tcMar>
-              <w:left w:w="83" w:type="dxa"/>
+              <w:left w:w="78" w:type="dxa"/>
             </w:tcMar>
           </w:tcPr>
           <w:p>
@@ -10589,7 +10610,7 @@
             </w:tcBorders>
             <w:shd w:fill="auto" w:val="clear"/>
             <w:tcMar>
-              <w:left w:w="83" w:type="dxa"/>
+              <w:left w:w="78" w:type="dxa"/>
             </w:tcMar>
           </w:tcPr>
           <w:p>
@@ -10623,7 +10644,7 @@
             </w:tcBorders>
             <w:shd w:fill="auto" w:val="clear"/>
             <w:tcMar>
-              <w:left w:w="83" w:type="dxa"/>
+              <w:left w:w="78" w:type="dxa"/>
             </w:tcMar>
           </w:tcPr>
           <w:p>
@@ -10660,7 +10681,7 @@
             </w:tcBorders>
             <w:shd w:fill="auto" w:val="clear"/>
             <w:tcMar>
-              <w:left w:w="83" w:type="dxa"/>
+              <w:left w:w="78" w:type="dxa"/>
             </w:tcMar>
           </w:tcPr>
           <w:p>
@@ -10694,7 +10715,7 @@
             </w:tcBorders>
             <w:shd w:fill="auto" w:val="clear"/>
             <w:tcMar>
-              <w:left w:w="83" w:type="dxa"/>
+              <w:left w:w="78" w:type="dxa"/>
             </w:tcMar>
           </w:tcPr>
           <w:p>
@@ -10725,7 +10746,7 @@
             </w:tcBorders>
             <w:shd w:fill="auto" w:val="clear"/>
             <w:tcMar>
-              <w:left w:w="83" w:type="dxa"/>
+              <w:left w:w="78" w:type="dxa"/>
             </w:tcMar>
           </w:tcPr>
           <w:p>
@@ -10759,7 +10780,7 @@
             </w:tcBorders>
             <w:shd w:fill="auto" w:val="clear"/>
             <w:tcMar>
-              <w:left w:w="83" w:type="dxa"/>
+              <w:left w:w="78" w:type="dxa"/>
             </w:tcMar>
           </w:tcPr>
           <w:p>
@@ -10796,7 +10817,7 @@
             </w:tcBorders>
             <w:shd w:fill="auto" w:val="clear"/>
             <w:tcMar>
-              <w:left w:w="83" w:type="dxa"/>
+              <w:left w:w="78" w:type="dxa"/>
             </w:tcMar>
           </w:tcPr>
           <w:p>
@@ -10830,7 +10851,7 @@
             </w:tcBorders>
             <w:shd w:fill="auto" w:val="clear"/>
             <w:tcMar>
-              <w:left w:w="83" w:type="dxa"/>
+              <w:left w:w="78" w:type="dxa"/>
             </w:tcMar>
           </w:tcPr>
           <w:p>
@@ -10861,7 +10882,7 @@
             </w:tcBorders>
             <w:shd w:fill="auto" w:val="clear"/>
             <w:tcMar>
-              <w:left w:w="83" w:type="dxa"/>
+              <w:left w:w="78" w:type="dxa"/>
             </w:tcMar>
           </w:tcPr>
           <w:p>
@@ -10895,7 +10916,7 @@
             </w:tcBorders>
             <w:shd w:fill="auto" w:val="clear"/>
             <w:tcMar>
-              <w:left w:w="83" w:type="dxa"/>
+              <w:left w:w="78" w:type="dxa"/>
             </w:tcMar>
           </w:tcPr>
           <w:p>
@@ -10932,7 +10953,7 @@
             </w:tcBorders>
             <w:shd w:fill="auto" w:val="clear"/>
             <w:tcMar>
-              <w:left w:w="83" w:type="dxa"/>
+              <w:left w:w="78" w:type="dxa"/>
             </w:tcMar>
           </w:tcPr>
           <w:p>
@@ -10966,7 +10987,7 @@
             </w:tcBorders>
             <w:shd w:fill="auto" w:val="clear"/>
             <w:tcMar>
-              <w:left w:w="83" w:type="dxa"/>
+              <w:left w:w="78" w:type="dxa"/>
             </w:tcMar>
           </w:tcPr>
           <w:p>
@@ -10997,7 +11018,7 @@
             </w:tcBorders>
             <w:shd w:fill="auto" w:val="clear"/>
             <w:tcMar>
-              <w:left w:w="83" w:type="dxa"/>
+              <w:left w:w="78" w:type="dxa"/>
             </w:tcMar>
           </w:tcPr>
           <w:p>
@@ -11031,7 +11052,7 @@
             </w:tcBorders>
             <w:shd w:fill="auto" w:val="clear"/>
             <w:tcMar>
-              <w:left w:w="83" w:type="dxa"/>
+              <w:left w:w="78" w:type="dxa"/>
             </w:tcMar>
           </w:tcPr>
           <w:p>
@@ -11068,7 +11089,7 @@
             </w:tcBorders>
             <w:shd w:fill="auto" w:val="clear"/>
             <w:tcMar>
-              <w:left w:w="83" w:type="dxa"/>
+              <w:left w:w="78" w:type="dxa"/>
             </w:tcMar>
           </w:tcPr>
           <w:p>
@@ -11102,7 +11123,7 @@
             </w:tcBorders>
             <w:shd w:fill="auto" w:val="clear"/>
             <w:tcMar>
-              <w:left w:w="83" w:type="dxa"/>
+              <w:left w:w="78" w:type="dxa"/>
             </w:tcMar>
           </w:tcPr>
           <w:p>
@@ -11133,7 +11154,7 @@
             </w:tcBorders>
             <w:shd w:fill="auto" w:val="clear"/>
             <w:tcMar>
-              <w:left w:w="83" w:type="dxa"/>
+              <w:left w:w="78" w:type="dxa"/>
             </w:tcMar>
           </w:tcPr>
           <w:p>
@@ -11167,7 +11188,7 @@
             </w:tcBorders>
             <w:shd w:fill="auto" w:val="clear"/>
             <w:tcMar>
-              <w:left w:w="83" w:type="dxa"/>
+              <w:left w:w="78" w:type="dxa"/>
             </w:tcMar>
           </w:tcPr>
           <w:p>
@@ -11204,7 +11225,7 @@
             </w:tcBorders>
             <w:shd w:fill="auto" w:val="clear"/>
             <w:tcMar>
-              <w:left w:w="83" w:type="dxa"/>
+              <w:left w:w="78" w:type="dxa"/>
             </w:tcMar>
           </w:tcPr>
           <w:p>
@@ -11238,7 +11259,7 @@
             </w:tcBorders>
             <w:shd w:fill="auto" w:val="clear"/>
             <w:tcMar>
-              <w:left w:w="83" w:type="dxa"/>
+              <w:left w:w="78" w:type="dxa"/>
             </w:tcMar>
           </w:tcPr>
           <w:p>
@@ -11269,7 +11290,7 @@
             </w:tcBorders>
             <w:shd w:fill="auto" w:val="clear"/>
             <w:tcMar>
-              <w:left w:w="83" w:type="dxa"/>
+              <w:left w:w="78" w:type="dxa"/>
             </w:tcMar>
           </w:tcPr>
           <w:p>
@@ -11303,7 +11324,7 @@
             </w:tcBorders>
             <w:shd w:fill="auto" w:val="clear"/>
             <w:tcMar>
-              <w:left w:w="83" w:type="dxa"/>
+              <w:left w:w="78" w:type="dxa"/>
             </w:tcMar>
           </w:tcPr>
           <w:p>
@@ -11372,7 +11393,7 @@
       <w:tblPr>
         <w:tblW w:w="8532" w:type="dxa"/>
         <w:jc w:val="left"/>
-        <w:tblInd w:w="-35" w:type="dxa"/>
+        <w:tblInd w:w="-40" w:type="dxa"/>
         <w:tblBorders>
           <w:top w:val="single" w:sz="4" w:space="0" w:color="00000A"/>
           <w:left w:val="single" w:sz="4" w:space="0" w:color="00000A"/>
@@ -11383,7 +11404,7 @@
         </w:tblBorders>
         <w:tblCellMar>
           <w:top w:w="0" w:type="dxa"/>
-          <w:left w:w="83" w:type="dxa"/>
+          <w:left w:w="78" w:type="dxa"/>
           <w:bottom w:w="0" w:type="dxa"/>
           <w:right w:w="108" w:type="dxa"/>
         </w:tblCellMar>
@@ -11410,7 +11431,7 @@
             </w:tcBorders>
             <w:shd w:fill="auto" w:val="clear"/>
             <w:tcMar>
-              <w:left w:w="83" w:type="dxa"/>
+              <w:left w:w="78" w:type="dxa"/>
             </w:tcMar>
           </w:tcPr>
           <w:p>
@@ -11442,7 +11463,7 @@
             </w:tcBorders>
             <w:shd w:fill="auto" w:val="clear"/>
             <w:tcMar>
-              <w:left w:w="83" w:type="dxa"/>
+              <w:left w:w="78" w:type="dxa"/>
             </w:tcMar>
           </w:tcPr>
           <w:p>
@@ -11474,7 +11495,7 @@
             </w:tcBorders>
             <w:shd w:fill="auto" w:val="clear"/>
             <w:tcMar>
-              <w:left w:w="83" w:type="dxa"/>
+              <w:left w:w="78" w:type="dxa"/>
             </w:tcMar>
           </w:tcPr>
           <w:p>
@@ -11506,7 +11527,7 @@
             </w:tcBorders>
             <w:shd w:fill="auto" w:val="clear"/>
             <w:tcMar>
-              <w:left w:w="83" w:type="dxa"/>
+              <w:left w:w="78" w:type="dxa"/>
             </w:tcMar>
           </w:tcPr>
           <w:p>
@@ -11541,7 +11562,7 @@
             </w:tcBorders>
             <w:shd w:fill="auto" w:val="clear"/>
             <w:tcMar>
-              <w:left w:w="83" w:type="dxa"/>
+              <w:left w:w="78" w:type="dxa"/>
             </w:tcMar>
           </w:tcPr>
           <w:p>
@@ -11572,7 +11593,7 @@
             </w:tcBorders>
             <w:shd w:fill="auto" w:val="clear"/>
             <w:tcMar>
-              <w:left w:w="83" w:type="dxa"/>
+              <w:left w:w="78" w:type="dxa"/>
             </w:tcMar>
           </w:tcPr>
           <w:p>
@@ -11603,7 +11624,7 @@
             </w:tcBorders>
             <w:shd w:fill="auto" w:val="clear"/>
             <w:tcMar>
-              <w:left w:w="83" w:type="dxa"/>
+              <w:left w:w="78" w:type="dxa"/>
             </w:tcMar>
           </w:tcPr>
           <w:p>
@@ -11634,7 +11655,7 @@
             </w:tcBorders>
             <w:shd w:fill="auto" w:val="clear"/>
             <w:tcMar>
-              <w:left w:w="83" w:type="dxa"/>
+              <w:left w:w="78" w:type="dxa"/>
             </w:tcMar>
           </w:tcPr>
           <w:p>
@@ -11899,7 +11920,7 @@
             </w:tcBorders>
             <w:shd w:fill="auto" w:val="clear"/>
             <w:tcMar>
-              <w:left w:w="83" w:type="dxa"/>
+              <w:left w:w="78" w:type="dxa"/>
             </w:tcMar>
           </w:tcPr>
           <w:p>
@@ -11930,7 +11951,7 @@
             </w:tcBorders>
             <w:shd w:fill="auto" w:val="clear"/>
             <w:tcMar>
-              <w:left w:w="83" w:type="dxa"/>
+              <w:left w:w="78" w:type="dxa"/>
             </w:tcMar>
           </w:tcPr>
           <w:p>
@@ -11961,7 +11982,7 @@
             </w:tcBorders>
             <w:shd w:fill="auto" w:val="clear"/>
             <w:tcMar>
-              <w:left w:w="83" w:type="dxa"/>
+              <w:left w:w="78" w:type="dxa"/>
             </w:tcMar>
           </w:tcPr>
           <w:p>
@@ -11998,7 +12019,7 @@
             </w:tcBorders>
             <w:shd w:fill="auto" w:val="clear"/>
             <w:tcMar>
-              <w:left w:w="83" w:type="dxa"/>
+              <w:left w:w="78" w:type="dxa"/>
             </w:tcMar>
           </w:tcPr>
           <w:p>
@@ -12074,7 +12095,7 @@
             </w:tcBorders>
             <w:shd w:fill="auto" w:val="clear"/>
             <w:tcMar>
-              <w:left w:w="83" w:type="dxa"/>
+              <w:left w:w="78" w:type="dxa"/>
             </w:tcMar>
           </w:tcPr>
           <w:p>
@@ -12102,7 +12123,7 @@
             </w:tcBorders>
             <w:shd w:fill="auto" w:val="clear"/>
             <w:tcMar>
-              <w:left w:w="83" w:type="dxa"/>
+              <w:left w:w="78" w:type="dxa"/>
             </w:tcMar>
           </w:tcPr>
           <w:p>
@@ -12130,7 +12151,7 @@
             </w:tcBorders>
             <w:shd w:fill="auto" w:val="clear"/>
             <w:tcMar>
-              <w:left w:w="83" w:type="dxa"/>
+              <w:left w:w="78" w:type="dxa"/>
             </w:tcMar>
           </w:tcPr>
           <w:p>
@@ -12158,7 +12179,7 @@
             </w:tcBorders>
             <w:shd w:fill="auto" w:val="clear"/>
             <w:tcMar>
-              <w:left w:w="83" w:type="dxa"/>
+              <w:left w:w="78" w:type="dxa"/>
             </w:tcMar>
           </w:tcPr>
           <w:p>
@@ -12325,7 +12346,7 @@
       <w:tblPr>
         <w:tblW w:w="8522" w:type="dxa"/>
         <w:jc w:val="left"/>
-        <w:tblInd w:w="-25" w:type="dxa"/>
+        <w:tblInd w:w="-30" w:type="dxa"/>
         <w:tblBorders>
           <w:top w:val="single" w:sz="4" w:space="0" w:color="00000A"/>
           <w:left w:val="single" w:sz="4" w:space="0" w:color="00000A"/>
@@ -12336,7 +12357,7 @@
         </w:tblBorders>
         <w:tblCellMar>
           <w:top w:w="0" w:type="dxa"/>
-          <w:left w:w="83" w:type="dxa"/>
+          <w:left w:w="78" w:type="dxa"/>
           <w:bottom w:w="0" w:type="dxa"/>
           <w:right w:w="108" w:type="dxa"/>
         </w:tblCellMar>
@@ -12363,7 +12384,7 @@
             </w:tcBorders>
             <w:shd w:fill="auto" w:val="clear"/>
             <w:tcMar>
-              <w:left w:w="83" w:type="dxa"/>
+              <w:left w:w="78" w:type="dxa"/>
             </w:tcMar>
           </w:tcPr>
           <w:p>
@@ -12400,7 +12421,7 @@
             </w:tcBorders>
             <w:shd w:fill="auto" w:val="clear"/>
             <w:tcMar>
-              <w:left w:w="83" w:type="dxa"/>
+              <w:left w:w="78" w:type="dxa"/>
             </w:tcMar>
           </w:tcPr>
           <w:p>
@@ -12437,7 +12458,7 @@
             </w:tcBorders>
             <w:shd w:fill="auto" w:val="clear"/>
             <w:tcMar>
-              <w:left w:w="83" w:type="dxa"/>
+              <w:left w:w="78" w:type="dxa"/>
             </w:tcMar>
           </w:tcPr>
           <w:p>
@@ -12474,7 +12495,7 @@
             </w:tcBorders>
             <w:shd w:fill="auto" w:val="clear"/>
             <w:tcMar>
-              <w:left w:w="83" w:type="dxa"/>
+              <w:left w:w="78" w:type="dxa"/>
             </w:tcMar>
           </w:tcPr>
           <w:p>
@@ -12514,7 +12535,7 @@
             </w:tcBorders>
             <w:shd w:fill="auto" w:val="clear"/>
             <w:tcMar>
-              <w:left w:w="83" w:type="dxa"/>
+              <w:left w:w="78" w:type="dxa"/>
             </w:tcMar>
           </w:tcPr>
           <w:p>
@@ -12548,7 +12569,7 @@
             </w:tcBorders>
             <w:shd w:fill="auto" w:val="clear"/>
             <w:tcMar>
-              <w:left w:w="83" w:type="dxa"/>
+              <w:left w:w="78" w:type="dxa"/>
             </w:tcMar>
           </w:tcPr>
           <w:p>
@@ -12582,7 +12603,7 @@
             </w:tcBorders>
             <w:shd w:fill="auto" w:val="clear"/>
             <w:tcMar>
-              <w:left w:w="83" w:type="dxa"/>
+              <w:left w:w="78" w:type="dxa"/>
             </w:tcMar>
           </w:tcPr>
           <w:p>
@@ -12616,7 +12637,7 @@
             </w:tcBorders>
             <w:shd w:fill="auto" w:val="clear"/>
             <w:tcMar>
-              <w:left w:w="83" w:type="dxa"/>
+              <w:left w:w="78" w:type="dxa"/>
             </w:tcMar>
           </w:tcPr>
           <w:p>
@@ -12841,7 +12862,7 @@
             </w:tcBorders>
             <w:shd w:fill="auto" w:val="clear"/>
             <w:tcMar>
-              <w:left w:w="83" w:type="dxa"/>
+              <w:left w:w="78" w:type="dxa"/>
             </w:tcMar>
           </w:tcPr>
           <w:p>
@@ -12875,7 +12896,7 @@
             </w:tcBorders>
             <w:shd w:fill="auto" w:val="clear"/>
             <w:tcMar>
-              <w:left w:w="83" w:type="dxa"/>
+              <w:left w:w="78" w:type="dxa"/>
             </w:tcMar>
           </w:tcPr>
           <w:p>
@@ -12909,7 +12930,7 @@
             </w:tcBorders>
             <w:shd w:fill="auto" w:val="clear"/>
             <w:tcMar>
-              <w:left w:w="83" w:type="dxa"/>
+              <w:left w:w="78" w:type="dxa"/>
             </w:tcMar>
           </w:tcPr>
           <w:p>
@@ -12943,7 +12964,7 @@
             </w:tcBorders>
             <w:shd w:fill="auto" w:val="clear"/>
             <w:tcMar>
-              <w:left w:w="83" w:type="dxa"/>
+              <w:left w:w="78" w:type="dxa"/>
             </w:tcMar>
           </w:tcPr>
           <w:p>
@@ -13149,7 +13170,7 @@
       <w:tblPr>
         <w:tblW w:w="8522" w:type="dxa"/>
         <w:jc w:val="left"/>
-        <w:tblInd w:w="-25" w:type="dxa"/>
+        <w:tblInd w:w="-30" w:type="dxa"/>
         <w:tblBorders>
           <w:top w:val="single" w:sz="4" w:space="0" w:color="00000A"/>
           <w:left w:val="single" w:sz="4" w:space="0" w:color="00000A"/>
@@ -13160,7 +13181,7 @@
         </w:tblBorders>
         <w:tblCellMar>
           <w:top w:w="0" w:type="dxa"/>
-          <w:left w:w="83" w:type="dxa"/>
+          <w:left w:w="78" w:type="dxa"/>
           <w:bottom w:w="0" w:type="dxa"/>
           <w:right w:w="108" w:type="dxa"/>
         </w:tblCellMar>
@@ -13187,7 +13208,7 @@
             </w:tcBorders>
             <w:shd w:fill="auto" w:val="clear"/>
             <w:tcMar>
-              <w:left w:w="83" w:type="dxa"/>
+              <w:left w:w="78" w:type="dxa"/>
             </w:tcMar>
           </w:tcPr>
           <w:p>
@@ -13224,7 +13245,7 @@
             </w:tcBorders>
             <w:shd w:fill="auto" w:val="clear"/>
             <w:tcMar>
-              <w:left w:w="83" w:type="dxa"/>
+              <w:left w:w="78" w:type="dxa"/>
             </w:tcMar>
           </w:tcPr>
           <w:p>
@@ -13261,7 +13282,7 @@
             </w:tcBorders>
             <w:shd w:fill="auto" w:val="clear"/>
             <w:tcMar>
-              <w:left w:w="83" w:type="dxa"/>
+              <w:left w:w="78" w:type="dxa"/>
             </w:tcMar>
           </w:tcPr>
           <w:p>
@@ -13298,7 +13319,7 @@
             </w:tcBorders>
             <w:shd w:fill="auto" w:val="clear"/>
             <w:tcMar>
-              <w:left w:w="83" w:type="dxa"/>
+              <w:left w:w="78" w:type="dxa"/>
             </w:tcMar>
           </w:tcPr>
           <w:p>
@@ -13338,7 +13359,7 @@
             </w:tcBorders>
             <w:shd w:fill="auto" w:val="clear"/>
             <w:tcMar>
-              <w:left w:w="83" w:type="dxa"/>
+              <w:left w:w="78" w:type="dxa"/>
             </w:tcMar>
           </w:tcPr>
           <w:p>
@@ -13372,7 +13393,7 @@
             </w:tcBorders>
             <w:shd w:fill="auto" w:val="clear"/>
             <w:tcMar>
-              <w:left w:w="83" w:type="dxa"/>
+              <w:left w:w="78" w:type="dxa"/>
             </w:tcMar>
           </w:tcPr>
           <w:p>
@@ -13406,7 +13427,7 @@
             </w:tcBorders>
             <w:shd w:fill="auto" w:val="clear"/>
             <w:tcMar>
-              <w:left w:w="83" w:type="dxa"/>
+              <w:left w:w="78" w:type="dxa"/>
             </w:tcMar>
           </w:tcPr>
           <w:p>
@@ -13440,7 +13461,7 @@
             </w:tcBorders>
             <w:shd w:fill="auto" w:val="clear"/>
             <w:tcMar>
-              <w:left w:w="83" w:type="dxa"/>
+              <w:left w:w="78" w:type="dxa"/>
             </w:tcMar>
           </w:tcPr>
           <w:p>
@@ -13484,7 +13505,7 @@
             </w:tcBorders>
             <w:shd w:fill="auto" w:val="clear"/>
             <w:tcMar>
-              <w:left w:w="83" w:type="dxa"/>
+              <w:left w:w="78" w:type="dxa"/>
             </w:tcMar>
           </w:tcPr>
           <w:p>
@@ -13518,7 +13539,7 @@
             </w:tcBorders>
             <w:shd w:fill="auto" w:val="clear"/>
             <w:tcMar>
-              <w:left w:w="83" w:type="dxa"/>
+              <w:left w:w="78" w:type="dxa"/>
             </w:tcMar>
           </w:tcPr>
           <w:p>
@@ -13552,7 +13573,7 @@
             </w:tcBorders>
             <w:shd w:fill="auto" w:val="clear"/>
             <w:tcMar>
-              <w:left w:w="83" w:type="dxa"/>
+              <w:left w:w="78" w:type="dxa"/>
             </w:tcMar>
           </w:tcPr>
           <w:p>
@@ -13586,7 +13607,7 @@
             </w:tcBorders>
             <w:shd w:fill="auto" w:val="clear"/>
             <w:tcMar>
-              <w:left w:w="83" w:type="dxa"/>
+              <w:left w:w="78" w:type="dxa"/>
             </w:tcMar>
           </w:tcPr>
           <w:p>
@@ -13731,7 +13752,7 @@
             </w:tcBorders>
             <w:shd w:fill="auto" w:val="clear"/>
             <w:tcMar>
-              <w:left w:w="83" w:type="dxa"/>
+              <w:left w:w="78" w:type="dxa"/>
             </w:tcMar>
           </w:tcPr>
           <w:p>
@@ -13765,7 +13786,7 @@
             </w:tcBorders>
             <w:shd w:fill="auto" w:val="clear"/>
             <w:tcMar>
-              <w:left w:w="83" w:type="dxa"/>
+              <w:left w:w="78" w:type="dxa"/>
             </w:tcMar>
           </w:tcPr>
           <w:p>
@@ -13799,7 +13820,7 @@
             </w:tcBorders>
             <w:shd w:fill="auto" w:val="clear"/>
             <w:tcMar>
-              <w:left w:w="83" w:type="dxa"/>
+              <w:left w:w="78" w:type="dxa"/>
             </w:tcMar>
           </w:tcPr>
           <w:p>
@@ -13833,7 +13854,7 @@
             </w:tcBorders>
             <w:shd w:fill="auto" w:val="clear"/>
             <w:tcMar>
-              <w:left w:w="83" w:type="dxa"/>
+              <w:left w:w="78" w:type="dxa"/>
             </w:tcMar>
           </w:tcPr>
           <w:p>
@@ -13877,7 +13898,7 @@
             </w:tcBorders>
             <w:shd w:fill="auto" w:val="clear"/>
             <w:tcMar>
-              <w:left w:w="83" w:type="dxa"/>
+              <w:left w:w="78" w:type="dxa"/>
             </w:tcMar>
           </w:tcPr>
           <w:p>
@@ -13911,7 +13932,7 @@
             </w:tcBorders>
             <w:shd w:fill="auto" w:val="clear"/>
             <w:tcMar>
-              <w:left w:w="83" w:type="dxa"/>
+              <w:left w:w="78" w:type="dxa"/>
             </w:tcMar>
           </w:tcPr>
           <w:p>
@@ -13945,7 +13966,7 @@
             </w:tcBorders>
             <w:shd w:fill="auto" w:val="clear"/>
             <w:tcMar>
-              <w:left w:w="83" w:type="dxa"/>
+              <w:left w:w="78" w:type="dxa"/>
             </w:tcMar>
           </w:tcPr>
           <w:p>
@@ -13979,7 +14000,7 @@
             </w:tcBorders>
             <w:shd w:fill="auto" w:val="clear"/>
             <w:tcMar>
-              <w:left w:w="83" w:type="dxa"/>
+              <w:left w:w="78" w:type="dxa"/>
             </w:tcMar>
           </w:tcPr>
           <w:p>
@@ -14023,7 +14044,7 @@
             </w:tcBorders>
             <w:shd w:fill="auto" w:val="clear"/>
             <w:tcMar>
-              <w:left w:w="83" w:type="dxa"/>
+              <w:left w:w="78" w:type="dxa"/>
             </w:tcMar>
           </w:tcPr>
           <w:p>
@@ -14057,7 +14078,7 @@
             </w:tcBorders>
             <w:shd w:fill="auto" w:val="clear"/>
             <w:tcMar>
-              <w:left w:w="83" w:type="dxa"/>
+              <w:left w:w="78" w:type="dxa"/>
             </w:tcMar>
           </w:tcPr>
           <w:p>
@@ -14091,7 +14112,7 @@
             </w:tcBorders>
             <w:shd w:fill="auto" w:val="clear"/>
             <w:tcMar>
-              <w:left w:w="83" w:type="dxa"/>
+              <w:left w:w="78" w:type="dxa"/>
             </w:tcMar>
           </w:tcPr>
           <w:p>
@@ -14125,7 +14146,7 @@
             </w:tcBorders>
             <w:shd w:fill="auto" w:val="clear"/>
             <w:tcMar>
-              <w:left w:w="83" w:type="dxa"/>
+              <w:left w:w="78" w:type="dxa"/>
             </w:tcMar>
           </w:tcPr>
           <w:p>
@@ -14342,7 +14363,7 @@
             </w:tcBorders>
             <w:shd w:fill="auto" w:val="clear"/>
             <w:tcMar>
-              <w:left w:w="83" w:type="dxa"/>
+              <w:left w:w="78" w:type="dxa"/>
             </w:tcMar>
           </w:tcPr>
           <w:p>
@@ -14376,7 +14397,7 @@
             </w:tcBorders>
             <w:shd w:fill="auto" w:val="clear"/>
             <w:tcMar>
-              <w:left w:w="83" w:type="dxa"/>
+              <w:left w:w="78" w:type="dxa"/>
             </w:tcMar>
           </w:tcPr>
           <w:p>
@@ -14410,7 +14431,7 @@
             </w:tcBorders>
             <w:shd w:fill="auto" w:val="clear"/>
             <w:tcMar>
-              <w:left w:w="83" w:type="dxa"/>
+              <w:left w:w="78" w:type="dxa"/>
             </w:tcMar>
           </w:tcPr>
           <w:p>
@@ -14444,7 +14465,7 @@
             </w:tcBorders>
             <w:shd w:fill="auto" w:val="clear"/>
             <w:tcMar>
-              <w:left w:w="83" w:type="dxa"/>
+              <w:left w:w="78" w:type="dxa"/>
             </w:tcMar>
           </w:tcPr>
           <w:p>
@@ -14534,7 +14555,7 @@
             </w:tcBorders>
             <w:shd w:fill="auto" w:val="clear"/>
             <w:tcMar>
-              <w:left w:w="83" w:type="dxa"/>
+              <w:left w:w="78" w:type="dxa"/>
             </w:tcMar>
           </w:tcPr>
           <w:p>
@@ -14565,7 +14586,7 @@
             </w:tcBorders>
             <w:shd w:fill="auto" w:val="clear"/>
             <w:tcMar>
-              <w:left w:w="83" w:type="dxa"/>
+              <w:left w:w="78" w:type="dxa"/>
             </w:tcMar>
           </w:tcPr>
           <w:p>
@@ -14596,7 +14617,7 @@
             </w:tcBorders>
             <w:shd w:fill="auto" w:val="clear"/>
             <w:tcMar>
-              <w:left w:w="83" w:type="dxa"/>
+              <w:left w:w="78" w:type="dxa"/>
             </w:tcMar>
           </w:tcPr>
           <w:p>
@@ -14627,7 +14648,7 @@
             </w:tcBorders>
             <w:shd w:fill="auto" w:val="clear"/>
             <w:tcMar>
-              <w:left w:w="83" w:type="dxa"/>
+              <w:left w:w="78" w:type="dxa"/>
             </w:tcMar>
           </w:tcPr>
           <w:p>
@@ -15659,6 +15680,69 @@
       <w:rFonts w:cs="Wingdings"/>
     </w:rPr>
   </w:style>
+  <w:style w:type="character" w:styleId="ListLabel47">
+    <w:name w:val="ListLabel 47"/>
+    <w:qFormat/>
+    <w:rPr>
+      <w:rFonts w:ascii="微软雅黑" w:hAnsi="微软雅黑" w:cs="微软雅黑"/>
+    </w:rPr>
+  </w:style>
+  <w:style w:type="character" w:styleId="ListLabel48">
+    <w:name w:val="ListLabel 48"/>
+    <w:qFormat/>
+    <w:rPr>
+      <w:rFonts w:cs="Wingdings"/>
+    </w:rPr>
+  </w:style>
+  <w:style w:type="character" w:styleId="ListLabel49">
+    <w:name w:val="ListLabel 49"/>
+    <w:qFormat/>
+    <w:rPr>
+      <w:rFonts w:cs="Wingdings"/>
+    </w:rPr>
+  </w:style>
+  <w:style w:type="character" w:styleId="ListLabel50">
+    <w:name w:val="ListLabel 50"/>
+    <w:qFormat/>
+    <w:rPr>
+      <w:rFonts w:cs="Wingdings"/>
+    </w:rPr>
+  </w:style>
+  <w:style w:type="character" w:styleId="ListLabel51">
+    <w:name w:val="ListLabel 51"/>
+    <w:qFormat/>
+    <w:rPr>
+      <w:rFonts w:cs="Wingdings"/>
+    </w:rPr>
+  </w:style>
+  <w:style w:type="character" w:styleId="ListLabel52">
+    <w:name w:val="ListLabel 52"/>
+    <w:qFormat/>
+    <w:rPr>
+      <w:rFonts w:cs="Wingdings"/>
+    </w:rPr>
+  </w:style>
+  <w:style w:type="character" w:styleId="ListLabel53">
+    <w:name w:val="ListLabel 53"/>
+    <w:qFormat/>
+    <w:rPr>
+      <w:rFonts w:cs="Wingdings"/>
+    </w:rPr>
+  </w:style>
+  <w:style w:type="character" w:styleId="ListLabel54">
+    <w:name w:val="ListLabel 54"/>
+    <w:qFormat/>
+    <w:rPr>
+      <w:rFonts w:cs="Wingdings"/>
+    </w:rPr>
+  </w:style>
+  <w:style w:type="character" w:styleId="ListLabel55">
+    <w:name w:val="ListLabel 55"/>
+    <w:qFormat/>
+    <w:rPr>
+      <w:rFonts w:cs="Wingdings"/>
+    </w:rPr>
+  </w:style>
   <w:style w:type="paragraph" w:styleId="Style15">
     <w:name w:val="标题"/>
     <w:basedOn w:val="Normal"/>
@@ -15675,7 +15759,7 @@
     </w:rPr>
   </w:style>
   <w:style w:type="paragraph" w:styleId="Style16">
-    <w:name w:val="正文"/>
+    <w:name w:val="Body Text"/>
     <w:basedOn w:val="Normal"/>
     <w:pPr>
       <w:spacing w:lineRule="auto" w:line="288" w:before="0" w:after="140"/>
@@ -15683,7 +15767,7 @@
     <w:rPr/>
   </w:style>
   <w:style w:type="paragraph" w:styleId="Style17">
-    <w:name w:val="列表"/>
+    <w:name w:val="List"/>
     <w:basedOn w:val="Style16"/>
     <w:pPr/>
     <w:rPr>
@@ -15691,8 +15775,9 @@
     </w:rPr>
   </w:style>
   <w:style w:type="paragraph" w:styleId="Style18">
-    <w:name w:val="题注"/>
+    <w:name w:val="Caption"/>
     <w:basedOn w:val="Normal"/>
+    <w:qFormat/>
     <w:pPr>
       <w:suppressLineNumbers/>
       <w:spacing w:before="120" w:after="120"/>
@@ -15731,7 +15816,7 @@
     </w:rPr>
   </w:style>
   <w:style w:type="paragraph" w:styleId="Style20">
-    <w:name w:val="页脚"/>
+    <w:name w:val="Footer"/>
     <w:basedOn w:val="Normal"/>
     <w:link w:val="Char0"/>
     <w:uiPriority w:val="99"/>
@@ -15751,7 +15836,7 @@
     </w:rPr>
   </w:style>
   <w:style w:type="paragraph" w:styleId="Style21">
-    <w:name w:val="页眉"/>
+    <w:name w:val="Header"/>
     <w:basedOn w:val="Normal"/>
     <w:link w:val="Char1"/>
     <w:uiPriority w:val="99"/>
@@ -15811,6 +15896,7 @@
     <w:uiPriority w:val="99"/>
     <w:semiHidden/>
     <w:unhideWhenUsed/>
+    <w:qFormat/>
   </w:style>
   <w:style w:type="table" w:default="1" w:styleId="a1">
     <w:name w:val="Normal Table"/>

</xml_diff>

<commit_message>
rebase buff/turn module, fix issue 17:8
</commit_message>
<xml_diff>
--- a/extension/document/装备模型(程序员).docx
+++ b/extension/document/装备模型(程序员).docx
@@ -7500,128 +7500,6 @@
                 <w:rFonts w:ascii="微软雅黑" w:hAnsi="微软雅黑" w:eastAsia="微软雅黑" w:cs="微软雅黑"/>
                 <w:color w:val="FF0000"/>
               </w:rPr>
-              <w:t>turn</w:t>
-            </w:r>
-          </w:p>
-        </w:tc>
-        <w:tc>
-          <w:tcPr>
-            <w:tcW w:w="1427" w:type="dxa"/>
-            <w:tcBorders>
-              <w:top w:val="single" w:color="00000A" w:sz="4" w:space="0"/>
-              <w:left w:val="single" w:color="00000A" w:sz="4" w:space="0"/>
-              <w:bottom w:val="single" w:color="00000A" w:sz="4" w:space="0"/>
-              <w:right w:val="single" w:color="00000A" w:sz="4" w:space="0"/>
-            </w:tcBorders>
-            <w:tcMar>
-              <w:left w:w="78" w:type="dxa"/>
-            </w:tcMar>
-            <w:vAlign w:val="top"/>
-          </w:tcPr>
-          <w:p>
-            <w:pPr>
-              <w:snapToGrid w:val="0"/>
-            </w:pPr>
-            <w:r>
-              <w:rPr>
-                <w:rFonts w:ascii="微软雅黑" w:hAnsi="微软雅黑" w:eastAsia="微软雅黑" w:cs="微软雅黑"/>
-                <w:color w:val="333333"/>
-              </w:rPr>
-              <w:t>Number</w:t>
-            </w:r>
-          </w:p>
-        </w:tc>
-        <w:tc>
-          <w:tcPr>
-            <w:tcW w:w="889" w:type="dxa"/>
-            <w:tcBorders>
-              <w:top w:val="single" w:color="00000A" w:sz="4" w:space="0"/>
-              <w:left w:val="single" w:color="00000A" w:sz="4" w:space="0"/>
-              <w:bottom w:val="single" w:color="00000A" w:sz="4" w:space="0"/>
-              <w:right w:val="single" w:color="00000A" w:sz="4" w:space="0"/>
-            </w:tcBorders>
-            <w:tcMar>
-              <w:left w:w="78" w:type="dxa"/>
-            </w:tcMar>
-            <w:vAlign w:val="top"/>
-          </w:tcPr>
-          <w:p>
-            <w:pPr>
-              <w:snapToGrid w:val="0"/>
-            </w:pPr>
-            <w:r>
-              <w:rPr>
-                <w:rFonts w:ascii="微软雅黑" w:hAnsi="微软雅黑" w:eastAsia="微软雅黑" w:cs="微软雅黑"/>
-                <w:color w:val="333333"/>
-              </w:rPr>
-              <w:t>否</w:t>
-            </w:r>
-          </w:p>
-        </w:tc>
-        <w:tc>
-          <w:tcPr>
-            <w:tcW w:w="4727" w:type="dxa"/>
-            <w:tcBorders>
-              <w:top w:val="single" w:color="00000A" w:sz="4" w:space="0"/>
-              <w:left w:val="single" w:color="00000A" w:sz="4" w:space="0"/>
-              <w:bottom w:val="single" w:color="00000A" w:sz="4" w:space="0"/>
-              <w:right w:val="single" w:color="00000A" w:sz="4" w:space="0"/>
-            </w:tcBorders>
-            <w:tcMar>
-              <w:left w:w="78" w:type="dxa"/>
-            </w:tcMar>
-            <w:vAlign w:val="top"/>
-          </w:tcPr>
-          <w:p>
-            <w:pPr>
-              <w:snapToGrid w:val="0"/>
-            </w:pPr>
-            <w:r>
-              <w:rPr>
-                <w:rFonts w:ascii="微软雅黑" w:hAnsi="微软雅黑" w:eastAsia="微软雅黑" w:cs="微软雅黑"/>
-                <w:color w:val="333333"/>
-              </w:rPr>
-              <w:t>默认0</w:t>
-            </w:r>
-          </w:p>
-          <w:p>
-            <w:pPr>
-              <w:snapToGrid w:val="0"/>
-            </w:pPr>
-            <w:r>
-              <w:rPr>
-                <w:rFonts w:ascii="微软雅黑" w:hAnsi="微软雅黑" w:eastAsia="微软雅黑" w:cs="微软雅黑"/>
-                <w:color w:val="333333"/>
-              </w:rPr>
-              <w:t>指效果在接下来第几回合触发</w:t>
-            </w:r>
-          </w:p>
-        </w:tc>
-      </w:tr>
-      <w:tr>
-        <w:tc>
-          <w:tcPr>
-            <w:tcW w:w="1479" w:type="dxa"/>
-            <w:tcBorders>
-              <w:top w:val="single" w:color="00000A" w:sz="4" w:space="0"/>
-              <w:left w:val="single" w:color="00000A" w:sz="4" w:space="0"/>
-              <w:bottom w:val="single" w:color="00000A" w:sz="4" w:space="0"/>
-              <w:right w:val="single" w:color="00000A" w:sz="4" w:space="0"/>
-            </w:tcBorders>
-            <w:tcMar>
-              <w:left w:w="78" w:type="dxa"/>
-            </w:tcMar>
-            <w:vAlign w:val="top"/>
-          </w:tcPr>
-          <w:p>
-            <w:pPr>
-              <w:snapToGrid w:val="0"/>
-            </w:pPr>
-            <w:r>
-              <w:rPr>
-                <w:rFonts w:ascii="微软雅黑" w:hAnsi="微软雅黑" w:eastAsia="微软雅黑" w:cs="微软雅黑"/>
-                <w:color w:val="FF0000"/>
-              </w:rPr>
               <w:t>wait</w:t>
             </w:r>
           </w:p>
@@ -9670,8 +9548,6 @@
               </w:rPr>
               <w:t>暴击率</w:t>
             </w:r>
-            <w:bookmarkStart w:id="1" w:name="_GoBack"/>
-            <w:bookmarkEnd w:id="1"/>
           </w:p>
         </w:tc>
       </w:tr>
@@ -11825,6 +11701,158 @@
               </w:rPr>
               <w:t>指向buff模型的id。</w:t>
             </w:r>
+          </w:p>
+        </w:tc>
+      </w:tr>
+      <w:tr>
+        <w:tc>
+          <w:tcPr>
+            <w:tcW w:w="1642" w:type="dxa"/>
+            <w:tcBorders>
+              <w:top w:val="single" w:color="00000A" w:sz="4" w:space="0"/>
+              <w:left w:val="single" w:color="00000A" w:sz="4" w:space="0"/>
+              <w:bottom w:val="single" w:color="00000A" w:sz="4" w:space="0"/>
+              <w:right w:val="single" w:color="00000A" w:sz="4" w:space="0"/>
+            </w:tcBorders>
+            <w:tcMar>
+              <w:left w:w="78" w:type="dxa"/>
+            </w:tcMar>
+            <w:vAlign w:val="top"/>
+          </w:tcPr>
+          <w:p>
+            <w:pPr>
+              <w:snapToGrid w:val="0"/>
+              <w:rPr>
+                <w:rFonts w:ascii="微软雅黑" w:hAnsi="微软雅黑" w:eastAsia="微软雅黑" w:cs="微软雅黑"/>
+                <w:color w:val="333333"/>
+              </w:rPr>
+            </w:pPr>
+            <w:r>
+              <w:rPr>
+                <w:rFonts w:ascii="微软雅黑" w:hAnsi="微软雅黑" w:eastAsia="微软雅黑" w:cs="微软雅黑"/>
+                <w:color w:val="333333"/>
+              </w:rPr>
+              <w:t>Turn</w:t>
+            </w:r>
+          </w:p>
+        </w:tc>
+        <w:tc>
+          <w:tcPr>
+            <w:tcW w:w="1413" w:type="dxa"/>
+            <w:tcBorders>
+              <w:top w:val="single" w:color="00000A" w:sz="4" w:space="0"/>
+              <w:left w:val="single" w:color="00000A" w:sz="4" w:space="0"/>
+              <w:bottom w:val="single" w:color="00000A" w:sz="4" w:space="0"/>
+              <w:right w:val="single" w:color="00000A" w:sz="4" w:space="0"/>
+            </w:tcBorders>
+            <w:tcMar>
+              <w:left w:w="78" w:type="dxa"/>
+            </w:tcMar>
+            <w:vAlign w:val="top"/>
+          </w:tcPr>
+          <w:p>
+            <w:pPr>
+              <w:snapToGrid w:val="0"/>
+              <w:rPr>
+                <w:rFonts w:ascii="微软雅黑" w:hAnsi="微软雅黑" w:eastAsia="微软雅黑" w:cs="微软雅黑"/>
+                <w:color w:val="333333"/>
+              </w:rPr>
+            </w:pPr>
+            <w:r>
+              <w:rPr>
+                <w:rFonts w:ascii="微软雅黑" w:hAnsi="微软雅黑" w:eastAsia="微软雅黑" w:cs="微软雅黑"/>
+                <w:color w:val="333333"/>
+              </w:rPr>
+              <w:t>Number</w:t>
+            </w:r>
+          </w:p>
+        </w:tc>
+        <w:tc>
+          <w:tcPr>
+            <w:tcW w:w="893" w:type="dxa"/>
+            <w:tcBorders>
+              <w:top w:val="single" w:color="00000A" w:sz="4" w:space="0"/>
+              <w:left w:val="single" w:color="00000A" w:sz="4" w:space="0"/>
+              <w:bottom w:val="single" w:color="00000A" w:sz="4" w:space="0"/>
+              <w:right w:val="single" w:color="00000A" w:sz="4" w:space="0"/>
+            </w:tcBorders>
+            <w:tcMar>
+              <w:left w:w="78" w:type="dxa"/>
+            </w:tcMar>
+            <w:vAlign w:val="top"/>
+          </w:tcPr>
+          <w:p>
+            <w:pPr>
+              <w:snapToGrid w:val="0"/>
+              <w:rPr>
+                <w:rFonts w:ascii="微软雅黑" w:hAnsi="微软雅黑" w:eastAsia="微软雅黑" w:cs="微软雅黑"/>
+                <w:color w:val="333333"/>
+              </w:rPr>
+            </w:pPr>
+            <w:r>
+              <w:rPr>
+                <w:rFonts w:ascii="微软雅黑" w:hAnsi="微软雅黑" w:eastAsia="微软雅黑" w:cs="微软雅黑"/>
+                <w:color w:val="333333"/>
+              </w:rPr>
+              <w:t>否</w:t>
+            </w:r>
+          </w:p>
+        </w:tc>
+        <w:tc>
+          <w:tcPr>
+            <w:tcW w:w="4574" w:type="dxa"/>
+            <w:tcBorders>
+              <w:top w:val="single" w:color="00000A" w:sz="4" w:space="0"/>
+              <w:left w:val="single" w:color="00000A" w:sz="4" w:space="0"/>
+              <w:bottom w:val="single" w:color="00000A" w:sz="4" w:space="0"/>
+              <w:right w:val="single" w:color="00000A" w:sz="4" w:space="0"/>
+            </w:tcBorders>
+            <w:tcMar>
+              <w:left w:w="78" w:type="dxa"/>
+            </w:tcMar>
+            <w:vAlign w:val="top"/>
+          </w:tcPr>
+          <w:p>
+            <w:pPr>
+              <w:snapToGrid w:val="0"/>
+            </w:pPr>
+            <w:r>
+              <w:rPr>
+                <w:rFonts w:ascii="微软雅黑" w:hAnsi="微软雅黑" w:eastAsia="微软雅黑" w:cs="微软雅黑"/>
+                <w:color w:val="333333"/>
+              </w:rPr>
+              <w:t>表示回合数</w:t>
+            </w:r>
+          </w:p>
+          <w:p>
+            <w:pPr>
+              <w:snapToGrid w:val="0"/>
+            </w:pPr>
+            <w:r>
+              <w:rPr>
+                <w:rFonts w:ascii="微软雅黑" w:hAnsi="微软雅黑" w:eastAsia="微软雅黑" w:cs="微软雅黑"/>
+                <w:color w:val="333333"/>
+              </w:rPr>
+              <w:t>最小值是1，代表下一回合后buff消失</w:t>
+            </w:r>
+          </w:p>
+          <w:p>
+            <w:pPr>
+              <w:snapToGrid w:val="0"/>
+              <w:rPr>
+                <w:rFonts w:ascii="微软雅黑" w:hAnsi="微软雅黑" w:eastAsia="微软雅黑" w:cs="微软雅黑"/>
+                <w:color w:val="333333"/>
+              </w:rPr>
+            </w:pPr>
+            <w:r>
+              <w:rPr>
+                <w:rFonts w:ascii="微软雅黑" w:hAnsi="微软雅黑" w:eastAsia="微软雅黑" w:cs="微软雅黑"/>
+                <w:color w:val="333333"/>
+              </w:rPr>
+              <w:t>-1代表直到战斗结束buff才消失</w:t>
+            </w:r>
+            <w:bookmarkStart w:id="1" w:name="_GoBack"/>
+            <w:bookmarkEnd w:id="1"/>
           </w:p>
         </w:tc>
       </w:tr>
@@ -12928,140 +12956,6 @@
                 <w:color w:val="800000"/>
               </w:rPr>
               <w:t>与“效果”模型里的prop相同。</w:t>
-            </w:r>
-          </w:p>
-        </w:tc>
-      </w:tr>
-      <w:tr>
-        <w:tc>
-          <w:tcPr>
-            <w:tcW w:w="1642" w:type="dxa"/>
-            <w:tcBorders>
-              <w:top w:val="single" w:color="00000A" w:sz="4" w:space="0"/>
-              <w:left w:val="single" w:color="00000A" w:sz="4" w:space="0"/>
-              <w:bottom w:val="single" w:color="00000A" w:sz="4" w:space="0"/>
-              <w:right w:val="single" w:color="00000A" w:sz="4" w:space="0"/>
-            </w:tcBorders>
-            <w:tcMar>
-              <w:left w:w="78" w:type="dxa"/>
-            </w:tcMar>
-            <w:vAlign w:val="top"/>
-          </w:tcPr>
-          <w:p>
-            <w:pPr>
-              <w:snapToGrid w:val="0"/>
-            </w:pPr>
-            <w:r>
-              <w:rPr>
-                <w:rFonts w:ascii="微软雅黑" w:hAnsi="微软雅黑" w:eastAsia="微软雅黑" w:cs="微软雅黑"/>
-                <w:color w:val="333333"/>
-              </w:rPr>
-              <w:t>Turn</w:t>
-            </w:r>
-          </w:p>
-        </w:tc>
-        <w:tc>
-          <w:tcPr>
-            <w:tcW w:w="1442" w:type="dxa"/>
-            <w:tcBorders>
-              <w:top w:val="single" w:color="00000A" w:sz="4" w:space="0"/>
-              <w:left w:val="single" w:color="00000A" w:sz="4" w:space="0"/>
-              <w:bottom w:val="single" w:color="00000A" w:sz="4" w:space="0"/>
-              <w:right w:val="single" w:color="00000A" w:sz="4" w:space="0"/>
-            </w:tcBorders>
-            <w:tcMar>
-              <w:left w:w="78" w:type="dxa"/>
-            </w:tcMar>
-            <w:vAlign w:val="top"/>
-          </w:tcPr>
-          <w:p>
-            <w:pPr>
-              <w:snapToGrid w:val="0"/>
-            </w:pPr>
-            <w:r>
-              <w:rPr>
-                <w:rFonts w:ascii="微软雅黑" w:hAnsi="微软雅黑" w:eastAsia="微软雅黑" w:cs="微软雅黑"/>
-                <w:color w:val="333333"/>
-              </w:rPr>
-              <w:t>Number</w:t>
-            </w:r>
-          </w:p>
-        </w:tc>
-        <w:tc>
-          <w:tcPr>
-            <w:tcW w:w="865" w:type="dxa"/>
-            <w:tcBorders>
-              <w:top w:val="single" w:color="00000A" w:sz="4" w:space="0"/>
-              <w:left w:val="single" w:color="00000A" w:sz="4" w:space="0"/>
-              <w:bottom w:val="single" w:color="00000A" w:sz="4" w:space="0"/>
-              <w:right w:val="single" w:color="00000A" w:sz="4" w:space="0"/>
-            </w:tcBorders>
-            <w:tcMar>
-              <w:left w:w="78" w:type="dxa"/>
-            </w:tcMar>
-            <w:vAlign w:val="top"/>
-          </w:tcPr>
-          <w:p>
-            <w:pPr>
-              <w:snapToGrid w:val="0"/>
-            </w:pPr>
-            <w:r>
-              <w:rPr>
-                <w:rFonts w:ascii="微软雅黑" w:hAnsi="微软雅黑" w:eastAsia="微软雅黑" w:cs="微软雅黑"/>
-                <w:color w:val="333333"/>
-              </w:rPr>
-              <w:t>是</w:t>
-            </w:r>
-          </w:p>
-        </w:tc>
-        <w:tc>
-          <w:tcPr>
-            <w:tcW w:w="4573" w:type="dxa"/>
-            <w:tcBorders>
-              <w:top w:val="single" w:color="00000A" w:sz="4" w:space="0"/>
-              <w:left w:val="single" w:color="00000A" w:sz="4" w:space="0"/>
-              <w:bottom w:val="single" w:color="00000A" w:sz="4" w:space="0"/>
-              <w:right w:val="single" w:color="00000A" w:sz="4" w:space="0"/>
-            </w:tcBorders>
-            <w:tcMar>
-              <w:left w:w="78" w:type="dxa"/>
-            </w:tcMar>
-            <w:vAlign w:val="top"/>
-          </w:tcPr>
-          <w:p>
-            <w:pPr>
-              <w:snapToGrid w:val="0"/>
-            </w:pPr>
-            <w:r>
-              <w:rPr>
-                <w:rFonts w:ascii="微软雅黑" w:hAnsi="微软雅黑" w:eastAsia="微软雅黑" w:cs="微软雅黑"/>
-                <w:color w:val="333333"/>
-              </w:rPr>
-              <w:t>表示回合数</w:t>
-            </w:r>
-          </w:p>
-          <w:p>
-            <w:pPr>
-              <w:snapToGrid w:val="0"/>
-            </w:pPr>
-            <w:r>
-              <w:rPr>
-                <w:rFonts w:ascii="微软雅黑" w:hAnsi="微软雅黑" w:eastAsia="微软雅黑" w:cs="微软雅黑"/>
-                <w:color w:val="333333"/>
-              </w:rPr>
-              <w:t>最小值是1，代表下一回合后buff消失</w:t>
-            </w:r>
-          </w:p>
-          <w:p>
-            <w:pPr>
-              <w:snapToGrid w:val="0"/>
-            </w:pPr>
-            <w:r>
-              <w:rPr>
-                <w:rFonts w:ascii="微软雅黑" w:hAnsi="微软雅黑" w:eastAsia="微软雅黑" w:cs="微软雅黑"/>
-                <w:color w:val="333333"/>
-              </w:rPr>
-              <w:t>-1代表直到战斗结束buff才消失。</w:t>
             </w:r>
           </w:p>
         </w:tc>

</xml_diff>